<commit_message>
Updated diagnostics using 10 replicated of the cross-validation
</commit_message>
<xml_diff>
--- a/DenosumabBoneMetastases/documents/ProtocolV02.docx
+++ b/DenosumabBoneMetastases/documents/ProtocolV02.docx
@@ -183,6 +183,7 @@
           <w:docPartUnique/>
         </w:docPartObj>
       </w:sdtPr>
+      <w:sdtEndPr/>
       <w:sdtContent>
         <w:p>
           <w:pPr>
@@ -4143,7 +4144,15 @@
         <w:t xml:space="preserve"> observational claims database</w:t>
       </w:r>
       <w:r>
-        <w:t xml:space="preserve"> using the OHDSI CohortMethod package framework to perform this comparative study.  </w:t>
+        <w:t xml:space="preserve"> using the OHDSI </w:t>
+      </w:r>
+      <w:proofErr w:type="spellStart"/>
+      <w:r>
+        <w:t>CohortMethod</w:t>
+      </w:r>
+      <w:proofErr w:type="spellEnd"/>
+      <w:r>
+        <w:t xml:space="preserve"> package framework to perform this comparative study.  </w:t>
       </w:r>
     </w:p>
     <w:p>
@@ -4206,9 +4215,19 @@
             <w:tcW w:w="1934" w:type="dxa"/>
           </w:tcPr>
           <w:p>
-            <w:r>
-              <w:t>M.Schuemie, E.Voss</w:t>
-            </w:r>
+            <w:proofErr w:type="spellStart"/>
+            <w:r>
+              <w:t>M.Schuemie</w:t>
+            </w:r>
+            <w:proofErr w:type="spellEnd"/>
+            <w:r>
+              <w:t xml:space="preserve">, </w:t>
+            </w:r>
+            <w:proofErr w:type="spellStart"/>
+            <w:r>
+              <w:t>E.Voss</w:t>
+            </w:r>
+            <w:proofErr w:type="spellEnd"/>
           </w:p>
         </w:tc>
         <w:tc>
@@ -4251,9 +4270,11 @@
             <w:tcW w:w="1934" w:type="dxa"/>
           </w:tcPr>
           <w:p>
+            <w:proofErr w:type="spellStart"/>
             <w:r>
               <w:t>M.Schuemie</w:t>
             </w:r>
+            <w:proofErr w:type="spellEnd"/>
           </w:p>
         </w:tc>
         <w:tc>
@@ -4426,8 +4447,6 @@
             <w:r>
               <w:t>1 Feb</w:t>
             </w:r>
-            <w:bookmarkStart w:id="5" w:name="_GoBack"/>
-            <w:bookmarkEnd w:id="5"/>
             <w:r>
               <w:t xml:space="preserve"> 2018</w:t>
             </w:r>
@@ -4439,11 +4458,11 @@
       <w:pPr>
         <w:pStyle w:val="Heading1"/>
       </w:pPr>
-      <w:bookmarkStart w:id="6" w:name="_Toc504972975"/>
+      <w:bookmarkStart w:id="5" w:name="_Toc504972975"/>
       <w:r>
         <w:t>Rationale and Background</w:t>
       </w:r>
-      <w:bookmarkEnd w:id="6"/>
+      <w:bookmarkEnd w:id="5"/>
     </w:p>
     <w:p>
       <w:pPr>
@@ -5630,21 +5649,21 @@
       <w:pPr>
         <w:pStyle w:val="Heading1"/>
       </w:pPr>
-      <w:bookmarkStart w:id="7" w:name="_Toc504972976"/>
+      <w:bookmarkStart w:id="6" w:name="_Toc504972976"/>
       <w:r>
         <w:t>Study Objectives</w:t>
       </w:r>
-      <w:bookmarkEnd w:id="7"/>
+      <w:bookmarkEnd w:id="6"/>
     </w:p>
     <w:p>
       <w:pPr>
         <w:pStyle w:val="Heading2"/>
       </w:pPr>
-      <w:bookmarkStart w:id="8" w:name="_Toc504972977"/>
+      <w:bookmarkStart w:id="7" w:name="_Toc504972977"/>
       <w:r>
         <w:t>Primary Hypothesis</w:t>
       </w:r>
-      <w:bookmarkEnd w:id="8"/>
+      <w:bookmarkEnd w:id="7"/>
     </w:p>
     <w:p>
       <w:pPr>
@@ -5654,7 +5673,7 @@
           <w:numId w:val="13"/>
         </w:numPr>
       </w:pPr>
-      <w:bookmarkStart w:id="9" w:name="_Hlk504658485"/>
+      <w:bookmarkStart w:id="8" w:name="_Hlk504658485"/>
       <w:r>
         <w:t xml:space="preserve">This study’s primary hypothesis is that there is no difference in incidence rate of </w:t>
       </w:r>
@@ -5696,11 +5715,11 @@
       <w:pPr>
         <w:pStyle w:val="Heading2"/>
       </w:pPr>
-      <w:bookmarkStart w:id="10" w:name="_Toc504972978"/>
+      <w:bookmarkStart w:id="9" w:name="_Toc504972978"/>
       <w:r>
         <w:t>Secondary Hypothesis</w:t>
       </w:r>
-      <w:bookmarkEnd w:id="10"/>
+      <w:bookmarkEnd w:id="9"/>
     </w:p>
     <w:p>
       <w:pPr>
@@ -5721,15 +5740,15 @@
       <w:pPr>
         <w:pStyle w:val="Heading2"/>
       </w:pPr>
-      <w:bookmarkStart w:id="11" w:name="_Toc504972979"/>
-      <w:bookmarkEnd w:id="9"/>
+      <w:bookmarkStart w:id="10" w:name="_Toc504972979"/>
+      <w:bookmarkEnd w:id="8"/>
       <w:r>
         <w:t xml:space="preserve">Primary </w:t>
       </w:r>
       <w:r>
         <w:t>Objective</w:t>
       </w:r>
-      <w:bookmarkEnd w:id="11"/>
+      <w:bookmarkEnd w:id="10"/>
     </w:p>
     <w:p>
       <w:pPr>
@@ -5958,11 +5977,11 @@
       <w:pPr>
         <w:pStyle w:val="Heading2"/>
       </w:pPr>
-      <w:bookmarkStart w:id="12" w:name="_Toc504972980"/>
+      <w:bookmarkStart w:id="11" w:name="_Toc504972980"/>
       <w:r>
         <w:t>Secondary Objective</w:t>
       </w:r>
-      <w:bookmarkEnd w:id="12"/>
+      <w:bookmarkEnd w:id="11"/>
     </w:p>
     <w:p>
       <w:pPr>
@@ -6005,22 +6024,22 @@
       <w:pPr>
         <w:pStyle w:val="Heading1"/>
       </w:pPr>
-      <w:bookmarkStart w:id="13" w:name="_Toc504972981"/>
+      <w:bookmarkStart w:id="12" w:name="_Toc504972981"/>
       <w:r>
         <w:t>Research methods</w:t>
       </w:r>
-      <w:bookmarkEnd w:id="13"/>
+      <w:bookmarkEnd w:id="12"/>
     </w:p>
     <w:p>
       <w:pPr>
         <w:pStyle w:val="Heading2"/>
       </w:pPr>
+      <w:bookmarkStart w:id="13" w:name="_Toc504972982"/>
       <w:bookmarkStart w:id="14" w:name="_Hlk504658775"/>
-      <w:bookmarkStart w:id="15" w:name="_Toc504972982"/>
       <w:r>
         <w:t>Study Design</w:t>
       </w:r>
-      <w:bookmarkEnd w:id="15"/>
+      <w:bookmarkEnd w:id="13"/>
     </w:p>
     <w:p>
       <w:pPr>
@@ -6120,13 +6139,13 @@
       <w:pPr>
         <w:pStyle w:val="Heading2"/>
       </w:pPr>
-      <w:bookmarkStart w:id="16" w:name="_Toc504125179"/>
-      <w:bookmarkStart w:id="17" w:name="_Toc504972983"/>
+      <w:bookmarkStart w:id="15" w:name="_Toc504125179"/>
+      <w:bookmarkStart w:id="16" w:name="_Toc504972983"/>
       <w:r>
         <w:t>Data Source(s)</w:t>
       </w:r>
+      <w:bookmarkEnd w:id="15"/>
       <w:bookmarkEnd w:id="16"/>
-      <w:bookmarkEnd w:id="17"/>
     </w:p>
     <w:p>
       <w:r>
@@ -6191,9 +6210,11 @@
         </w:numPr>
         <w:contextualSpacing/>
       </w:pPr>
+      <w:proofErr w:type="spellStart"/>
       <w:r>
         <w:t>Optum</w:t>
       </w:r>
+      <w:proofErr w:type="spellEnd"/>
       <w:r>
         <w:t xml:space="preserve"> Extended </w:t>
       </w:r>
@@ -6229,16 +6250,42 @@
           <w:numId w:val="13"/>
         </w:numPr>
       </w:pPr>
-      <w:r>
-        <w:t>Optum’s  Clinformatics® Extended Data Mart – Date of Death (DOD)</w:t>
+      <w:proofErr w:type="spellStart"/>
+      <w:r>
+        <w:t>Optum’s</w:t>
+      </w:r>
+      <w:proofErr w:type="spellEnd"/>
+      <w:r>
+        <w:t xml:space="preserve">  </w:t>
+      </w:r>
+      <w:proofErr w:type="spellStart"/>
+      <w:r>
+        <w:t>Clinformatics</w:t>
+      </w:r>
+      <w:proofErr w:type="spellEnd"/>
+      <w:r>
+        <w:t>® Extended Data Mart – Date of Death (DOD)</w:t>
       </w:r>
     </w:p>
     <w:p>
       <w:pPr>
         <w:pStyle w:val="BodyText12"/>
       </w:pPr>
-      <w:r>
-        <w:t xml:space="preserve">Optum Clinformatics® Extended DataMart is an adjudicated US administrative health claims database for members of private health insurance, who are fully insured in commercial plans or in administrative services only (ASOs), Legacy Medicare Choice Lives (prior to January 2006), and Medicare Advantage (Medicare Advantage Prescription Drug coverage starting January 2006).  </w:t>
+      <w:proofErr w:type="spellStart"/>
+      <w:r>
+        <w:t>Optum</w:t>
+      </w:r>
+      <w:proofErr w:type="spellEnd"/>
+      <w:r>
+        <w:t xml:space="preserve"> </w:t>
+      </w:r>
+      <w:proofErr w:type="spellStart"/>
+      <w:r>
+        <w:t>Clinformatics</w:t>
+      </w:r>
+      <w:proofErr w:type="spellEnd"/>
+      <w:r>
+        <w:t xml:space="preserve">® Extended DataMart is an adjudicated US administrative health claims database for members of private health insurance, who are fully insured in commercial plans or in administrative services only (ASOs), Legacy Medicare Choice Lives (prior to January 2006), and Medicare Advantage (Medicare Advantage Prescription Drug coverage starting January 2006).  </w:t>
       </w:r>
       <w:r>
         <w:rPr>
@@ -6247,7 +6294,15 @@
         <w:t xml:space="preserve">The population is primarily representative of commercial claims patients (0-65 years old) with some Medicare (65+ years old) however ages are capped at 90 years.  </w:t>
       </w:r>
       <w:r>
-        <w:t>It includes data captured from administrative claims processed from inpatient and outpatient medical services and prescriptions as dispensed, as well as results for outpatient lab tests processed by large national lab vendors who participate in data exchange with Optum.  This dataset also provides date of death (month and year only) for members with both medical and pharmacy coverage from the Social Security Death Master File (however after 2011 reporting frequency changed due to changes in reporting requirements) and location information for patients is at the US state level. Family identifiers are provided and utilized to infer mother-child linkages.</w:t>
+        <w:t xml:space="preserve">It includes data captured from administrative claims processed from inpatient and outpatient medical services and prescriptions as dispensed, as well as results for outpatient lab tests processed by large national lab vendors who participate in data exchange with </w:t>
+      </w:r>
+      <w:proofErr w:type="spellStart"/>
+      <w:r>
+        <w:t>Optum</w:t>
+      </w:r>
+      <w:proofErr w:type="spellEnd"/>
+      <w:r>
+        <w:t>.  This dataset also provides date of death (month and year only) for members with both medical and pharmacy coverage from the Social Security Death Master File (however after 2011 reporting frequency changed due to changes in reporting requirements) and location information for patients is at the US state level. Family identifiers are provided and utilized to infer mother-child linkages.</w:t>
       </w:r>
     </w:p>
     <w:p>
@@ -6263,14 +6318,14 @@
       <w:pPr>
         <w:pStyle w:val="Heading2"/>
       </w:pPr>
-      <w:bookmarkStart w:id="18" w:name="_Toc504972984"/>
+      <w:bookmarkStart w:id="17" w:name="_Toc504972984"/>
       <w:r>
         <w:t xml:space="preserve">Study </w:t>
       </w:r>
       <w:r>
         <w:t>population</w:t>
       </w:r>
-      <w:bookmarkEnd w:id="18"/>
+      <w:bookmarkEnd w:id="17"/>
     </w:p>
     <w:p>
       <w:pPr>
@@ -6317,11 +6372,11 @@
       <w:pPr>
         <w:pStyle w:val="Heading3"/>
       </w:pPr>
-      <w:bookmarkStart w:id="19" w:name="_Toc504972985"/>
+      <w:bookmarkStart w:id="18" w:name="_Toc504972985"/>
       <w:r>
         <w:t>Criteria common to both target and comparator cohorts</w:t>
       </w:r>
-      <w:bookmarkEnd w:id="19"/>
+      <w:bookmarkEnd w:id="18"/>
     </w:p>
     <w:p>
       <w:pPr>
@@ -6673,8 +6728,17 @@
                 <w:rFonts w:asciiTheme="minorHAnsi" w:hAnsiTheme="minorHAnsi" w:cstheme="minorHAnsi"/>
                 <w:sz w:val="22"/>
               </w:rPr>
-              <w:t>Serum testosterone level of &lt;50 ng/dL</w:t>
-            </w:r>
+              <w:t>Serum testosterone level of &lt;50 ng/</w:t>
+            </w:r>
+            <w:proofErr w:type="spellStart"/>
+            <w:r>
+              <w:rPr>
+                <w:rFonts w:asciiTheme="minorHAnsi" w:hAnsiTheme="minorHAnsi" w:cstheme="minorHAnsi"/>
+                <w:sz w:val="22"/>
+              </w:rPr>
+              <w:t>dL</w:t>
+            </w:r>
+            <w:proofErr w:type="spellEnd"/>
           </w:p>
           <w:p>
             <w:pPr>
@@ -6832,7 +6896,23 @@
                 <w:rFonts w:asciiTheme="minorHAnsi" w:hAnsiTheme="minorHAnsi" w:cstheme="minorHAnsi"/>
                 <w:sz w:val="22"/>
               </w:rPr>
-              <w:t>An albumin-adjusted serum calcium concentration of 2.0–2.9 mmol/L</w:t>
+              <w:t xml:space="preserve">An albumin-adjusted serum calcium concentration of 2.0–2.9 </w:t>
+            </w:r>
+            <w:proofErr w:type="spellStart"/>
+            <w:r>
+              <w:rPr>
+                <w:rFonts w:asciiTheme="minorHAnsi" w:hAnsiTheme="minorHAnsi" w:cstheme="minorHAnsi"/>
+                <w:sz w:val="22"/>
+              </w:rPr>
+              <w:t>mmol</w:t>
+            </w:r>
+            <w:proofErr w:type="spellEnd"/>
+            <w:r>
+              <w:rPr>
+                <w:rFonts w:asciiTheme="minorHAnsi" w:hAnsiTheme="minorHAnsi" w:cstheme="minorHAnsi"/>
+                <w:sz w:val="22"/>
+              </w:rPr>
+              <w:t>/L</w:t>
             </w:r>
           </w:p>
           <w:p>
@@ -7211,22 +7291,22 @@
       <w:pPr>
         <w:pStyle w:val="Heading2"/>
       </w:pPr>
-      <w:bookmarkStart w:id="20" w:name="_Toc504972986"/>
+      <w:bookmarkStart w:id="19" w:name="_Toc504972986"/>
       <w:r>
         <w:t>Exposures</w:t>
       </w:r>
-      <w:bookmarkEnd w:id="20"/>
+      <w:bookmarkEnd w:id="19"/>
     </w:p>
     <w:p>
       <w:pPr>
         <w:pStyle w:val="Heading3"/>
       </w:pPr>
-      <w:bookmarkStart w:id="21" w:name="_Toc504972987"/>
+      <w:bookmarkStart w:id="20" w:name="_Toc504972987"/>
       <w:bookmarkEnd w:id="14"/>
       <w:r>
         <w:t>Target: denosumab</w:t>
       </w:r>
-      <w:bookmarkEnd w:id="21"/>
+      <w:bookmarkEnd w:id="20"/>
     </w:p>
     <w:p>
       <w:r>
@@ -11035,6 +11115,7 @@
                 <w:szCs w:val="24"/>
               </w:rPr>
             </w:pPr>
+            <w:proofErr w:type="spellStart"/>
             <w:r>
               <w:rPr>
                 <w:rFonts w:ascii="Times New Roman" w:eastAsia="Times New Roman" w:hAnsi="Times New Roman" w:cs="Times New Roman"/>
@@ -11044,6 +11125,7 @@
               </w:rPr>
               <w:t>RxNorm</w:t>
             </w:r>
+            <w:proofErr w:type="spellEnd"/>
           </w:p>
         </w:tc>
         <w:tc>
@@ -16474,11 +16556,11 @@
       <w:pPr>
         <w:pStyle w:val="Heading3"/>
       </w:pPr>
-      <w:bookmarkStart w:id="22" w:name="_Toc504972988"/>
+      <w:bookmarkStart w:id="21" w:name="_Toc504972988"/>
       <w:r>
         <w:t>Comparator: Zoledronic Acid</w:t>
       </w:r>
-      <w:bookmarkEnd w:id="22"/>
+      <w:bookmarkEnd w:id="21"/>
     </w:p>
     <w:p>
       <w:r>
@@ -25879,6 +25961,7 @@
                 <w:szCs w:val="24"/>
               </w:rPr>
             </w:pPr>
+            <w:proofErr w:type="spellStart"/>
             <w:r>
               <w:rPr>
                 <w:rFonts w:ascii="Times New Roman" w:eastAsia="Times New Roman" w:hAnsi="Times New Roman" w:cs="Times New Roman"/>
@@ -25888,6 +25971,7 @@
               </w:rPr>
               <w:t>RxNorm</w:t>
             </w:r>
+            <w:proofErr w:type="spellEnd"/>
           </w:p>
         </w:tc>
         <w:tc>
@@ -26538,7 +26622,27 @@
                 <w:sz w:val="24"/>
                 <w:szCs w:val="24"/>
               </w:rPr>
-              <w:t>Injection, zoledronic acid (reclast), 1 mg</w:t>
+              <w:t>Injection, zoledronic acid (</w:t>
+            </w:r>
+            <w:proofErr w:type="spellStart"/>
+            <w:r>
+              <w:rPr>
+                <w:rFonts w:ascii="Times New Roman" w:eastAsia="Times New Roman" w:hAnsi="Times New Roman" w:cs="Times New Roman"/>
+                <w:color w:val="auto"/>
+                <w:sz w:val="24"/>
+                <w:szCs w:val="24"/>
+              </w:rPr>
+              <w:t>reclast</w:t>
+            </w:r>
+            <w:proofErr w:type="spellEnd"/>
+            <w:r>
+              <w:rPr>
+                <w:rFonts w:ascii="Times New Roman" w:eastAsia="Times New Roman" w:hAnsi="Times New Roman" w:cs="Times New Roman"/>
+                <w:color w:val="auto"/>
+                <w:sz w:val="24"/>
+                <w:szCs w:val="24"/>
+              </w:rPr>
+              <w:t>), 1 mg</w:t>
             </w:r>
           </w:p>
         </w:tc>
@@ -26854,7 +26958,27 @@
                 <w:sz w:val="24"/>
                 <w:szCs w:val="24"/>
               </w:rPr>
-              <w:t>Injection, zoledronic acid (reclast), 1 mg</w:t>
+              <w:t>Injection, zoledronic acid (</w:t>
+            </w:r>
+            <w:proofErr w:type="spellStart"/>
+            <w:r>
+              <w:rPr>
+                <w:rFonts w:ascii="Times New Roman" w:eastAsia="Times New Roman" w:hAnsi="Times New Roman" w:cs="Times New Roman"/>
+                <w:color w:val="auto"/>
+                <w:sz w:val="24"/>
+                <w:szCs w:val="24"/>
+              </w:rPr>
+              <w:t>reclast</w:t>
+            </w:r>
+            <w:proofErr w:type="spellEnd"/>
+            <w:r>
+              <w:rPr>
+                <w:rFonts w:ascii="Times New Roman" w:eastAsia="Times New Roman" w:hAnsi="Times New Roman" w:cs="Times New Roman"/>
+                <w:color w:val="auto"/>
+                <w:sz w:val="24"/>
+                <w:szCs w:val="24"/>
+              </w:rPr>
+              <w:t>), 1 mg</w:t>
             </w:r>
           </w:p>
         </w:tc>
@@ -27170,7 +27294,27 @@
                 <w:sz w:val="24"/>
                 <w:szCs w:val="24"/>
               </w:rPr>
-              <w:t>Injection, zoledronic acid (zometa), 1 mg</w:t>
+              <w:t>Injection, zoledronic acid (</w:t>
+            </w:r>
+            <w:proofErr w:type="spellStart"/>
+            <w:r>
+              <w:rPr>
+                <w:rFonts w:ascii="Times New Roman" w:eastAsia="Times New Roman" w:hAnsi="Times New Roman" w:cs="Times New Roman"/>
+                <w:color w:val="auto"/>
+                <w:sz w:val="24"/>
+                <w:szCs w:val="24"/>
+              </w:rPr>
+              <w:t>zometa</w:t>
+            </w:r>
+            <w:proofErr w:type="spellEnd"/>
+            <w:r>
+              <w:rPr>
+                <w:rFonts w:ascii="Times New Roman" w:eastAsia="Times New Roman" w:hAnsi="Times New Roman" w:cs="Times New Roman"/>
+                <w:color w:val="auto"/>
+                <w:sz w:val="24"/>
+                <w:szCs w:val="24"/>
+              </w:rPr>
+              <w:t>), 1 mg</w:t>
             </w:r>
           </w:p>
         </w:tc>
@@ -28038,30 +28182,30 @@
       <w:pPr>
         <w:pStyle w:val="Heading2"/>
       </w:pPr>
-      <w:bookmarkStart w:id="23" w:name="_Toc504972989"/>
+      <w:bookmarkStart w:id="22" w:name="_Toc504972989"/>
       <w:r>
         <w:t>Outcomes</w:t>
+      </w:r>
+      <w:bookmarkEnd w:id="22"/>
+    </w:p>
+    <w:p>
+      <w:pPr>
+        <w:pStyle w:val="Heading3"/>
+      </w:pPr>
+      <w:bookmarkStart w:id="23" w:name="_Toc504972990"/>
+      <w:r>
+        <w:t>Skeletal-related events</w:t>
       </w:r>
       <w:bookmarkEnd w:id="23"/>
     </w:p>
     <w:p>
       <w:pPr>
-        <w:pStyle w:val="Heading3"/>
-      </w:pPr>
-      <w:bookmarkStart w:id="24" w:name="_Toc504972990"/>
-      <w:r>
-        <w:t>Skeletal-related events</w:t>
-      </w:r>
+        <w:rPr>
+          <w:rStyle w:val="Hyperlink"/>
+        </w:rPr>
+      </w:pPr>
+      <w:bookmarkStart w:id="24" w:name="_7uygrp6kc9e6" w:colFirst="0" w:colLast="0"/>
       <w:bookmarkEnd w:id="24"/>
-    </w:p>
-    <w:p>
-      <w:pPr>
-        <w:rPr>
-          <w:rStyle w:val="Hyperlink"/>
-        </w:rPr>
-      </w:pPr>
-      <w:bookmarkStart w:id="25" w:name="_7uygrp6kc9e6" w:colFirst="0" w:colLast="0"/>
-      <w:bookmarkEnd w:id="25"/>
       <w:r>
         <w:t xml:space="preserve">URL: </w:t>
       </w:r>
@@ -36869,11 +37013,11 @@
       <w:pPr>
         <w:pStyle w:val="Heading3"/>
       </w:pPr>
-      <w:bookmarkStart w:id="26" w:name="_Toc504972991"/>
+      <w:bookmarkStart w:id="25" w:name="_Toc504972991"/>
       <w:r>
         <w:t>Negative control outcomes</w:t>
       </w:r>
-      <w:bookmarkEnd w:id="26"/>
+      <w:bookmarkEnd w:id="25"/>
     </w:p>
     <w:p>
       <w:pPr>
@@ -37022,7 +37166,15 @@
         <w:t xml:space="preserve">no </w:t>
       </w:r>
       <w:r>
-        <w:t>Medline abstract where the MeSH terms suggest a</w:t>
+        <w:t xml:space="preserve">Medline abstract where the </w:t>
+      </w:r>
+      <w:proofErr w:type="spellStart"/>
+      <w:r>
+        <w:t>MeSH</w:t>
+      </w:r>
+      <w:proofErr w:type="spellEnd"/>
+      <w:r>
+        <w:t xml:space="preserve"> terms suggest a</w:t>
       </w:r>
       <w:r>
         <w:t>n</w:t>
@@ -37158,7 +37310,15 @@
         <w:t>, (2) that there is no mention of the drug-condition pair on a US Product Label in the “Adverse Drug Reactions</w:t>
       </w:r>
       <w:r>
-        <w:t xml:space="preserve">” or “Postmarketing” section </w:t>
+        <w:t>” or “</w:t>
+      </w:r>
+      <w:proofErr w:type="spellStart"/>
+      <w:r>
+        <w:t>Postmarketing</w:t>
+      </w:r>
+      <w:proofErr w:type="spellEnd"/>
+      <w:r>
+        <w:t xml:space="preserve">” section </w:t>
       </w:r>
       <w:r>
         <w:fldChar w:fldCharType="begin">
@@ -37539,11 +37699,11 @@
       <w:pPr>
         <w:pStyle w:val="Heading3"/>
       </w:pPr>
-      <w:bookmarkStart w:id="27" w:name="_Toc504972992"/>
+      <w:bookmarkStart w:id="26" w:name="_Toc504972992"/>
       <w:r>
         <w:t>Positive control outcomes</w:t>
       </w:r>
-      <w:bookmarkEnd w:id="27"/>
+      <w:bookmarkEnd w:id="26"/>
     </w:p>
     <w:p>
       <w:pPr>
@@ -37637,21 +37797,21 @@
       <w:pPr>
         <w:pStyle w:val="Heading2"/>
       </w:pPr>
-      <w:bookmarkStart w:id="28" w:name="_Toc504972993"/>
+      <w:bookmarkStart w:id="27" w:name="_Toc504972993"/>
       <w:r>
         <w:t>Covariates</w:t>
       </w:r>
-      <w:bookmarkEnd w:id="28"/>
+      <w:bookmarkEnd w:id="27"/>
     </w:p>
     <w:p>
       <w:pPr>
         <w:pStyle w:val="Heading3"/>
       </w:pPr>
-      <w:bookmarkStart w:id="29" w:name="_Toc504972994"/>
+      <w:bookmarkStart w:id="28" w:name="_Toc504972994"/>
       <w:r>
         <w:t>Propensity score covariates</w:t>
       </w:r>
-      <w:bookmarkEnd w:id="29"/>
+      <w:bookmarkEnd w:id="28"/>
     </w:p>
     <w:p>
       <w:pPr>
@@ -38082,6 +38242,7 @@
           <w:rFonts w:asciiTheme="minorHAnsi" w:hAnsiTheme="minorHAnsi" w:cstheme="minorHAnsi"/>
         </w:rPr>
       </w:pPr>
+      <w:proofErr w:type="spellStart"/>
       <w:r>
         <w:rPr>
           <w:rFonts w:asciiTheme="minorHAnsi" w:eastAsia="Roboto" w:hAnsiTheme="minorHAnsi" w:cstheme="minorHAnsi"/>
@@ -38090,6 +38251,7 @@
         </w:rPr>
         <w:t>Charlson</w:t>
       </w:r>
+      <w:proofErr w:type="spellEnd"/>
       <w:r>
         <w:rPr>
           <w:rFonts w:asciiTheme="minorHAnsi" w:eastAsia="Roboto" w:hAnsiTheme="minorHAnsi" w:cstheme="minorHAnsi"/>
@@ -38191,19 +38353,59 @@
       <w:pPr>
         <w:pStyle w:val="Heading1"/>
       </w:pPr>
-      <w:bookmarkStart w:id="30" w:name="_Toc504972995"/>
+      <w:bookmarkStart w:id="29" w:name="_Toc504972995"/>
       <w:r>
         <w:t>Data Analysis Plan</w:t>
+      </w:r>
+      <w:bookmarkEnd w:id="29"/>
+    </w:p>
+    <w:p>
+      <w:pPr>
+        <w:pStyle w:val="Heading2"/>
+      </w:pPr>
+      <w:bookmarkStart w:id="30" w:name="_Toc504972996"/>
+      <w:r>
+        <w:t>Calculation of time-at risk</w:t>
       </w:r>
       <w:bookmarkEnd w:id="30"/>
     </w:p>
     <w:p>
       <w:pPr>
+        <w:pStyle w:val="BodyText12"/>
+      </w:pPr>
+      <w:r>
+        <w:t>Similar to the trial, t</w:t>
+      </w:r>
+      <w:r>
+        <w:t>he time-at-risk will be defined as the ‘</w:t>
+      </w:r>
+      <w:r>
+        <w:t>intent to treat</w:t>
+      </w:r>
+      <w:r>
+        <w:t xml:space="preserve">’ period, defined as the time from </w:t>
+      </w:r>
+      <w:r>
+        <w:t xml:space="preserve">the </w:t>
+      </w:r>
+      <w:r>
+        <w:t xml:space="preserve">cohort start date to </w:t>
+      </w:r>
+      <w:r>
+        <w:t xml:space="preserve">40.5 months after cohort start date, because 40.5 months was the maximum time </w:t>
+      </w:r>
+      <w:r>
+        <w:lastRenderedPageBreak/>
+        <w:t xml:space="preserve">subjects could participate in the trial (time between enrollment start and primary analysis date). </w:t>
+      </w:r>
+    </w:p>
+    <w:p>
+      <w:pPr>
         <w:pStyle w:val="Heading2"/>
       </w:pPr>
-      <w:bookmarkStart w:id="31" w:name="_Toc504972996"/>
-      <w:r>
-        <w:t>Calculation of time-at risk</w:t>
+      <w:bookmarkStart w:id="31" w:name="_Toc504972997"/>
+      <w:r>
+        <w:t>Model Specification</w:t>
       </w:r>
       <w:bookmarkEnd w:id="31"/>
     </w:p>
@@ -38212,47 +38414,47 @@
         <w:pStyle w:val="BodyText12"/>
       </w:pPr>
       <w:r>
-        <w:t>Similar to the trial, t</w:t>
-      </w:r>
-      <w:r>
-        <w:t>he time-at-risk will be defined as the ‘</w:t>
-      </w:r>
-      <w:r>
-        <w:t>intent to treat</w:t>
-      </w:r>
-      <w:r>
-        <w:t xml:space="preserve">’ period, defined as the time from </w:t>
-      </w:r>
-      <w:r>
-        <w:t xml:space="preserve">the </w:t>
-      </w:r>
-      <w:r>
-        <w:t xml:space="preserve">cohort start date to </w:t>
-      </w:r>
-      <w:r>
-        <w:t xml:space="preserve">40.5 months after cohort start date, because 40.5 months was the maximum time </w:t>
-      </w:r>
-      <w:r>
-        <w:lastRenderedPageBreak/>
-        <w:t xml:space="preserve">subjects could participate in the trial (time between enrollment start and primary analysis date). </w:t>
+        <w:t>In this study, we compare the target cohort with the comparator cohort for the hazards of outcome during the time-at-risk by applying a Cox proportional hazards model.</w:t>
       </w:r>
     </w:p>
     <w:p>
       <w:pPr>
-        <w:pStyle w:val="Heading2"/>
-      </w:pPr>
-      <w:bookmarkStart w:id="32" w:name="_Toc504972997"/>
-      <w:r>
-        <w:t>Model Specification</w:t>
-      </w:r>
-      <w:bookmarkEnd w:id="32"/>
+        <w:pStyle w:val="BodyText12"/>
+      </w:pPr>
+      <w:r>
+        <w:t>The time-to-event of outcome among patients in the target and comparator cohorts is determined by calculating the number of days from the start of the time-at-risk win</w:t>
+      </w:r>
+      <w:r>
+        <w:t xml:space="preserve">dow (the </w:t>
+      </w:r>
+      <w:r>
+        <w:t>cohort start date</w:t>
+      </w:r>
+      <w:r>
+        <w:t>)</w:t>
+      </w:r>
+      <w:r>
+        <w:t xml:space="preserve">, until the earliest event among 1) the first occurrence of the outcome, 2) the end of the time-at-risk window, </w:t>
+      </w:r>
+      <w:r>
+        <w:t xml:space="preserve">40.5 months after </w:t>
+      </w:r>
+      <w:r>
+        <w:t>cohort end date, and 3) the end of the observation period that spans the time-at-risk start.</w:t>
+      </w:r>
     </w:p>
     <w:p>
       <w:pPr>
         <w:pStyle w:val="BodyText12"/>
       </w:pPr>
       <w:r>
-        <w:t>In this study, we compare the target cohort with the comparator cohort for the hazards of outcome during the time-at-risk by applying a Cox proportional hazards model.</w:t>
+        <w:t xml:space="preserve">Patients with the outcome, observed prior to target or comparator cohort entry </w:t>
+      </w:r>
+      <w:r>
+        <w:t>are not</w:t>
+      </w:r>
+      <w:r>
+        <w:t xml:space="preserve"> excluded from consideration.</w:t>
       </w:r>
     </w:p>
     <w:p>
@@ -38260,47 +38462,18 @@
         <w:pStyle w:val="BodyText12"/>
       </w:pPr>
       <w:r>
-        <w:t>The time-to-event of outcome among patients in the target and comparator cohorts is determined by calculating the number of days from the start of the time-at-risk win</w:t>
-      </w:r>
-      <w:r>
-        <w:t xml:space="preserve">dow (the </w:t>
-      </w:r>
-      <w:r>
-        <w:t>cohort start date</w:t>
-      </w:r>
-      <w:r>
-        <w:t>)</w:t>
-      </w:r>
-      <w:r>
-        <w:t xml:space="preserve">, until the earliest event among 1) the first occurrence of the outcome, 2) the end of the time-at-risk window, </w:t>
-      </w:r>
-      <w:r>
-        <w:t xml:space="preserve">40.5 months after </w:t>
-      </w:r>
-      <w:r>
-        <w:t>cohort end date, and 3) the end of the observation period that spans the time-at-risk start.</w:t>
-      </w:r>
-    </w:p>
-    <w:p>
-      <w:pPr>
-        <w:pStyle w:val="BodyText12"/>
-      </w:pPr>
-      <w:r>
-        <w:t xml:space="preserve">Patients with the outcome, observed prior to target or comparator cohort entry </w:t>
-      </w:r>
-      <w:r>
-        <w:t>are not</w:t>
-      </w:r>
-      <w:r>
-        <w:t xml:space="preserve"> excluded from consideration.</w:t>
-      </w:r>
-    </w:p>
-    <w:p>
-      <w:pPr>
-        <w:pStyle w:val="BodyText12"/>
-      </w:pPr>
-      <w:r>
-        <w:t>Propensity scores will be used as an analytic strategy to reduce potential confounding due to imbalance between the target and comparator cohorts in baseline covariates. The propensity score is the probability of a patient being classified in the target cohort vs. the comparator cohort, given a set of observed covariates. In this study, the propensity score is estimated for each patient, using the predicted probability from a regularized logistic regression model, fit with a Laplace prior (LASSO) and the regularization hyperparameter selected by optimizing the likelihood in a 10-fold cross validation, using a starting variance of 0.01 and a tolerance of 2e-7. Covariates to be used in the propensity score model are listed in section 8.5.</w:t>
+        <w:t>Propensity scores will be used as an analytic strategy to reduce potential confounding due to imbalance between the target and comparator cohorts in baseline covariates. The propensity score is the probability of a patient being classified in the target cohort vs. the comparator cohort, given a set of observed covariates. In this study, the propensity score is estimated for each patient, using the predicted probability from a regularized logistic regression model, fit with a Laplace prior (LASSO) and the regularization hyperparameter selected by optimizing the likelihood in a 10-fold cross validation</w:t>
+      </w:r>
+      <w:r>
+        <w:t xml:space="preserve"> using 10 replications per fold</w:t>
+      </w:r>
+      <w:r>
+        <w:t xml:space="preserve">, </w:t>
+      </w:r>
+      <w:bookmarkStart w:id="32" w:name="_GoBack"/>
+      <w:bookmarkEnd w:id="32"/>
+      <w:r>
+        <w:t>a starting variance of 0.01 and a tolerance of 2e-7. Covariates to be used in the propensity score model are listed in section 8.5.</w:t>
       </w:r>
     </w:p>
     <w:p>
@@ -40061,10 +40234,10 @@
         </w:rPr>
         <w:lastRenderedPageBreak/>
         <w:drawing>
-          <wp:inline distT="0" distB="0" distL="0" distR="0" wp14:anchorId="2A301D15" wp14:editId="12D87883">
-            <wp:extent cx="4572000" cy="3200400"/>
-            <wp:effectExtent l="0" t="0" r="0" b="0"/>
-            <wp:docPr id="11" name="Picture 11" descr="C:\Users\mschuemi\AppData\Local\Microsoft\Windows\Temporary Internet Files\Content.Word\psAfterStratification_a1_t1_c2.png"/>
+          <wp:inline distT="0" distB="0" distL="0" distR="0" wp14:anchorId="240698F5" wp14:editId="2F347109">
+            <wp:extent cx="4181811" cy="2927268"/>
+            <wp:effectExtent l="0" t="0" r="0" b="6985"/>
+            <wp:docPr id="10" name="Picture 10" descr="C:\Users\mschuemi\AppData\Local\Microsoft\Windows\Temporary Internet Files\Content.Word\psAfterStratification_a1_t1_c2.png"/>
             <wp:cNvGraphicFramePr>
               <a:graphicFrameLocks xmlns:a="http://schemas.openxmlformats.org/drawingml/2006/main" noChangeAspect="1"/>
             </wp:cNvGraphicFramePr>
@@ -40072,7 +40245,7 @@
               <a:graphicData uri="http://schemas.openxmlformats.org/drawingml/2006/picture">
                 <pic:pic xmlns:pic="http://schemas.openxmlformats.org/drawingml/2006/picture">
                   <pic:nvPicPr>
-                    <pic:cNvPr id="0" name="Picture 3" descr="C:\Users\mschuemi\AppData\Local\Microsoft\Windows\Temporary Internet Files\Content.Word\psAfterStratification_a1_t1_c2.png"/>
+                    <pic:cNvPr id="0" name="Picture 9" descr="C:\Users\mschuemi\AppData\Local\Microsoft\Windows\Temporary Internet Files\Content.Word\psAfterStratification_a1_t1_c2.png"/>
                     <pic:cNvPicPr>
                       <a:picLocks noChangeAspect="1" noChangeArrowheads="1"/>
                     </pic:cNvPicPr>
@@ -40093,7 +40266,7 @@
                   <pic:spPr bwMode="auto">
                     <a:xfrm>
                       <a:off x="0" y="0"/>
-                      <a:ext cx="4572000" cy="3200400"/>
+                      <a:ext cx="4183591" cy="2928514"/>
                     </a:xfrm>
                     <a:prstGeom prst="rect">
                       <a:avLst/>
@@ -40153,12 +40326,11 @@
         <w:rPr>
           <w:noProof/>
         </w:rPr>
-        <w:lastRenderedPageBreak/>
         <w:drawing>
-          <wp:inline distT="0" distB="0" distL="0" distR="0" wp14:anchorId="1593F0D1" wp14:editId="678A3061">
+          <wp:inline distT="0" distB="0" distL="0" distR="0" wp14:anchorId="48A0171D" wp14:editId="405FAF35">
             <wp:extent cx="5943600" cy="3566160"/>
             <wp:effectExtent l="0" t="0" r="0" b="0"/>
-            <wp:docPr id="12" name="Picture 12" descr="C:\Users\mschuemi\AppData\Local\Microsoft\Windows\Temporary Internet Files\Content.Word\balanceTop_a1_t1_c2.png"/>
+            <wp:docPr id="9" name="Picture 9" descr="C:\Users\mschuemi\AppData\Local\Microsoft\Windows\Temporary Internet Files\Content.Word\balanceTop_a1_t1_c2.png"/>
             <wp:cNvGraphicFramePr>
               <a:graphicFrameLocks xmlns:a="http://schemas.openxmlformats.org/drawingml/2006/main" noChangeAspect="1"/>
             </wp:cNvGraphicFramePr>
@@ -40166,7 +40338,7 @@
               <a:graphicData uri="http://schemas.openxmlformats.org/drawingml/2006/picture">
                 <pic:pic xmlns:pic="http://schemas.openxmlformats.org/drawingml/2006/picture">
                   <pic:nvPicPr>
-                    <pic:cNvPr id="0" name="Picture 5" descr="C:\Users\mschuemi\AppData\Local\Microsoft\Windows\Temporary Internet Files\Content.Word\balanceTop_a1_t1_c2.png"/>
+                    <pic:cNvPr id="0" name="Picture 7" descr="C:\Users\mschuemi\AppData\Local\Microsoft\Windows\Temporary Internet Files\Content.Word\balanceTop_a1_t1_c2.png"/>
                     <pic:cNvPicPr>
                       <a:picLocks noChangeAspect="1" noChangeArrowheads="1"/>
                     </pic:cNvPicPr>
@@ -40216,7 +40388,11 @@
         <w:t xml:space="preserve"> </w:t>
       </w:r>
       <w:r>
-        <w:t>Covariate balance the top 20 covariates based on standardized difference of mean before (top) and after (bottom) stratification on the propensity score. The red dot indicates the standardized difference before stratification, the blue triangle indicates the standardized difference after stratification.</w:t>
+        <w:t xml:space="preserve">Covariate balance the top 20 covariates based on standardized difference of mean before (top) </w:t>
+      </w:r>
+      <w:r>
+        <w:lastRenderedPageBreak/>
+        <w:t>and after (bottom) stratification on the propensity score. The red dot indicates the standardized difference before stratification, the blue triangle indicates the standardized difference after stratification.</w:t>
       </w:r>
     </w:p>
     <w:p>
@@ -40235,10 +40411,10 @@
           <w:noProof/>
         </w:rPr>
         <w:drawing>
-          <wp:inline distT="0" distB="0" distL="0" distR="0" wp14:anchorId="3B6EEAC1" wp14:editId="2930CF12">
-            <wp:extent cx="2598420" cy="2598420"/>
-            <wp:effectExtent l="0" t="0" r="0" b="0"/>
-            <wp:docPr id="13" name="Picture 13" descr="C:\Users\mschuemi\AppData\Local\Microsoft\Windows\Temporary Internet Files\Content.Word\balanceScatter_a1_t1_c2.png"/>
+          <wp:inline distT="0" distB="0" distL="0" distR="0" wp14:anchorId="508A67FD" wp14:editId="3EBBF477">
+            <wp:extent cx="3152899" cy="3152899"/>
+            <wp:effectExtent l="0" t="0" r="9525" b="9525"/>
+            <wp:docPr id="8" name="Picture 8" descr="C:\Users\mschuemi\AppData\Local\Microsoft\Windows\Temporary Internet Files\Content.Word\balanceScatter_a1_t1_c2.png"/>
             <wp:cNvGraphicFramePr>
               <a:graphicFrameLocks xmlns:a="http://schemas.openxmlformats.org/drawingml/2006/main" noChangeAspect="1"/>
             </wp:cNvGraphicFramePr>
@@ -40246,7 +40422,7 @@
               <a:graphicData uri="http://schemas.openxmlformats.org/drawingml/2006/picture">
                 <pic:pic xmlns:pic="http://schemas.openxmlformats.org/drawingml/2006/picture">
                   <pic:nvPicPr>
-                    <pic:cNvPr id="0" name="Picture 7" descr="C:\Users\mschuemi\AppData\Local\Microsoft\Windows\Temporary Internet Files\Content.Word\balanceScatter_a1_t1_c2.png"/>
+                    <pic:cNvPr id="0" name="Picture 5" descr="C:\Users\mschuemi\AppData\Local\Microsoft\Windows\Temporary Internet Files\Content.Word\balanceScatter_a1_t1_c2.png"/>
                     <pic:cNvPicPr>
                       <a:picLocks noChangeAspect="1" noChangeArrowheads="1"/>
                     </pic:cNvPicPr>
@@ -40267,7 +40443,7 @@
                   <pic:spPr bwMode="auto">
                     <a:xfrm>
                       <a:off x="0" y="0"/>
-                      <a:ext cx="2598420" cy="2598420"/>
+                      <a:ext cx="3155556" cy="3155556"/>
                     </a:xfrm>
                     <a:prstGeom prst="rect">
                       <a:avLst/>
@@ -40298,11 +40474,7 @@
         <w:t xml:space="preserve"> </w:t>
       </w:r>
       <w:r>
-        <w:t xml:space="preserve">the standardized difference in </w:t>
-      </w:r>
-      <w:r>
-        <w:lastRenderedPageBreak/>
-        <w:t>mean after PS stratification.</w:t>
+        <w:t>the standardized difference in mean after PS stratification.</w:t>
       </w:r>
     </w:p>
     <w:p>
@@ -40311,6 +40483,7 @@
       </w:pPr>
       <w:bookmarkStart w:id="39" w:name="_Toc504973004"/>
       <w:r>
+        <w:lastRenderedPageBreak/>
         <w:t>Systematic Error Assessment</w:t>
       </w:r>
       <w:bookmarkEnd w:id="39"/>
@@ -40327,10 +40500,10 @@
           <w:noProof/>
         </w:rPr>
         <w:drawing>
-          <wp:inline distT="0" distB="0" distL="0" distR="0" wp14:anchorId="5084C107" wp14:editId="0FEDFB11">
-            <wp:extent cx="4465320" cy="3348990"/>
-            <wp:effectExtent l="0" t="0" r="0" b="3810"/>
-            <wp:docPr id="3" name="Picture 3" descr="C:\Users\mschuemi\AppData\Local\Microsoft\Windows\Temporary Internet Files\Content.Word\nullDistribution_a1_t1_c2_OutcomeControls.png"/>
+          <wp:inline distT="0" distB="0" distL="0" distR="0" wp14:anchorId="05B5F3AB" wp14:editId="06CFF676">
+            <wp:extent cx="4423558" cy="3317669"/>
+            <wp:effectExtent l="0" t="0" r="0" b="0"/>
+            <wp:docPr id="6" name="Picture 6" descr="C:\Users\mschuemi\AppData\Local\Microsoft\Windows\Temporary Internet Files\Content.Word\nullDistribution_a1_t1_c2_OutcomeControls.png"/>
             <wp:cNvGraphicFramePr>
               <a:graphicFrameLocks xmlns:a="http://schemas.openxmlformats.org/drawingml/2006/main" noChangeAspect="1"/>
             </wp:cNvGraphicFramePr>
@@ -40359,7 +40532,7 @@
                   <pic:spPr bwMode="auto">
                     <a:xfrm>
                       <a:off x="0" y="0"/>
-                      <a:ext cx="4465320" cy="3348990"/>
+                      <a:ext cx="4424921" cy="3318691"/>
                     </a:xfrm>
                     <a:prstGeom prst="rect">
                       <a:avLst/>
@@ -40387,16 +40560,20 @@
         <w:t>. Negative control effect estimates. Each blue dot represents the effect size for a single negative control outcome. The x-axis show the effect size, the y-axis the standard error (related to the width of the CI). The dashed line indicates the boundary below which estimates are statistically significant (alpha = 0.05). The orange area indicated the region where estimates are statistically significant after p-value calibration.</w:t>
       </w:r>
     </w:p>
+    <w:p/>
     <w:p>
+      <w:pPr>
+        <w:pStyle w:val="BodyText12"/>
+      </w:pPr>
       <w:r>
         <w:rPr>
           <w:noProof/>
         </w:rPr>
         <w:drawing>
-          <wp:inline distT="0" distB="0" distL="0" distR="0" wp14:anchorId="37C586A1" wp14:editId="2FCAA4F5">
-            <wp:extent cx="5943600" cy="1069848"/>
+          <wp:inline distT="0" distB="0" distL="0" distR="0" wp14:anchorId="30425FD1" wp14:editId="083083E6">
+            <wp:extent cx="5943600" cy="1069023"/>
             <wp:effectExtent l="0" t="0" r="0" b="0"/>
-            <wp:docPr id="4" name="Picture 4" descr="C:\Users\mschuemi\AppData\Local\Microsoft\Windows\Temporary Internet Files\Content.Word\simplifiedNullDistribution_a1_t1_c2_OutcomeControls.png"/>
+            <wp:docPr id="14" name="Picture 14" descr="C:\Users\mschuemi\AppData\Local\Microsoft\Windows\Temporary Internet Files\Content.Word\simplifiedNullDistribution.png"/>
             <wp:cNvGraphicFramePr>
               <a:graphicFrameLocks xmlns:a="http://schemas.openxmlformats.org/drawingml/2006/main" noChangeAspect="1"/>
             </wp:cNvGraphicFramePr>
@@ -40404,7 +40581,7 @@
               <a:graphicData uri="http://schemas.openxmlformats.org/drawingml/2006/picture">
                 <pic:pic xmlns:pic="http://schemas.openxmlformats.org/drawingml/2006/picture">
                   <pic:nvPicPr>
-                    <pic:cNvPr id="0" name="Picture 3" descr="C:\Users\mschuemi\AppData\Local\Microsoft\Windows\Temporary Internet Files\Content.Word\simplifiedNullDistribution_a1_t1_c2_OutcomeControls.png"/>
+                    <pic:cNvPr id="0" name="Picture 11" descr="C:\Users\mschuemi\AppData\Local\Microsoft\Windows\Temporary Internet Files\Content.Word\simplifiedNullDistribution.png"/>
                     <pic:cNvPicPr>
                       <a:picLocks noChangeAspect="1" noChangeArrowheads="1"/>
                     </pic:cNvPicPr>
@@ -40425,7 +40602,7 @@
                   <pic:spPr bwMode="auto">
                     <a:xfrm>
                       <a:off x="0" y="0"/>
-                      <a:ext cx="5943600" cy="1069848"/>
+                      <a:ext cx="5943600" cy="1069023"/>
                     </a:xfrm>
                     <a:prstGeom prst="rect">
                       <a:avLst/>
@@ -40441,25 +40618,28 @@
           </wp:inline>
         </w:drawing>
       </w:r>
+      <w:r>
+        <w:rPr>
+          <w:b/>
+        </w:rPr>
+        <w:t xml:space="preserve">Figure </w:t>
+      </w:r>
+      <w:r>
+        <w:rPr>
+          <w:b/>
+        </w:rPr>
+        <w:t>5</w:t>
+      </w:r>
+      <w:r>
+        <w:t>. Empirical null distributions based on the negative control outcomes. The distributions are expressed as the mean (95% confidence interval) and standard deviation (95% confidence interval).</w:t>
+      </w:r>
     </w:p>
     <w:p>
       <w:pPr>
         <w:pStyle w:val="BodyText12"/>
       </w:pPr>
       <w:r>
-        <w:rPr>
-          <w:b/>
-        </w:rPr>
-        <w:t xml:space="preserve">Figure </w:t>
-      </w:r>
-      <w:r>
-        <w:rPr>
-          <w:b/>
-        </w:rPr>
-        <w:t>5</w:t>
-      </w:r>
-      <w:r>
-        <w:t>. Empirical null distributions based on the negative control outcomes. The distributions are expressed as the mean (95% confidence interval) and standard deviation (95% confidence interval).</w:t>
+        <w:t>Figure 6 shows the results of the analysis of systematic error using both negative and positive controls.</w:t>
       </w:r>
     </w:p>
     <w:p>
@@ -40467,23 +40647,15 @@
         <w:pStyle w:val="BodyText12"/>
       </w:pPr>
       <w:r>
-        <w:t>Figure 6 shows the results of the analysis of systematic error using both negative and positive controls.</w:t>
-      </w:r>
-    </w:p>
-    <w:p>
-      <w:pPr>
-        <w:pStyle w:val="BodyText12"/>
-      </w:pPr>
-      <w:r>
         <w:rPr>
           <w:noProof/>
         </w:rPr>
         <w:lastRenderedPageBreak/>
         <w:drawing>
-          <wp:inline distT="0" distB="0" distL="0" distR="0" wp14:anchorId="259BAD13" wp14:editId="2C8D3919">
-            <wp:extent cx="5943600" cy="3626603"/>
+          <wp:inline distT="0" distB="0" distL="0" distR="0" wp14:anchorId="704299FD" wp14:editId="6F9D934A">
+            <wp:extent cx="5943600" cy="3626296"/>
             <wp:effectExtent l="0" t="0" r="0" b="0"/>
-            <wp:docPr id="5" name="Picture 5" descr="C:\Temp\ciCali.png"/>
+            <wp:docPr id="7" name="Picture 7" descr="C:\Users\mschuemi\AppData\Local\Microsoft\Windows\Temporary Internet Files\Content.Word\ciCoverage_a1_t1_c2_OutcomeControls.png"/>
             <wp:cNvGraphicFramePr>
               <a:graphicFrameLocks xmlns:a="http://schemas.openxmlformats.org/drawingml/2006/main" noChangeAspect="1"/>
             </wp:cNvGraphicFramePr>
@@ -40491,7 +40663,7 @@
               <a:graphicData uri="http://schemas.openxmlformats.org/drawingml/2006/picture">
                 <pic:pic xmlns:pic="http://schemas.openxmlformats.org/drawingml/2006/picture">
                   <pic:nvPicPr>
-                    <pic:cNvPr id="0" name="Picture 1" descr="C:\Temp\ciCali.png"/>
+                    <pic:cNvPr id="0" name="Picture 3" descr="C:\Users\mschuemi\AppData\Local\Microsoft\Windows\Temporary Internet Files\Content.Word\ciCoverage_a1_t1_c2_OutcomeControls.png"/>
                     <pic:cNvPicPr>
                       <a:picLocks noChangeAspect="1" noChangeArrowheads="1"/>
                     </pic:cNvPicPr>
@@ -40512,7 +40684,7 @@
                   <pic:spPr bwMode="auto">
                     <a:xfrm>
                       <a:off x="0" y="0"/>
-                      <a:ext cx="5943600" cy="3626603"/>
+                      <a:ext cx="5943600" cy="3626296"/>
                     </a:xfrm>
                     <a:prstGeom prst="rect">
                       <a:avLst/>
@@ -40650,7 +40822,15 @@
         <w:contextualSpacing/>
       </w:pPr>
       <w:r>
-        <w:t>Even though many potential confounders will be included in this study, there may be residual bias due to unmeasured or misspecified confounders.</w:t>
+        <w:t xml:space="preserve">Even though many potential confounders will be included in this study, there may be residual bias due to unmeasured or </w:t>
+      </w:r>
+      <w:proofErr w:type="spellStart"/>
+      <w:r>
+        <w:t>misspecified</w:t>
+      </w:r>
+      <w:proofErr w:type="spellEnd"/>
+      <w:r>
+        <w:t xml:space="preserve"> confounders.</w:t>
       </w:r>
     </w:p>
     <w:p>
@@ -40669,7 +40849,15 @@
         <w:pStyle w:val="BodyText12"/>
       </w:pPr>
       <w:r>
-        <w:t>The use of the Optum Extended DoD database were reviewed by the New England Institutional Review Board (IRB) and was determined to be exempt from broad IRB approval, as this research project did not involve human subjects research.</w:t>
+        <w:t xml:space="preserve">The use of the </w:t>
+      </w:r>
+      <w:proofErr w:type="spellStart"/>
+      <w:r>
+        <w:t>Optum</w:t>
+      </w:r>
+      <w:proofErr w:type="spellEnd"/>
+      <w:r>
+        <w:t xml:space="preserve"> Extended DoD database were reviewed by the New England Institutional Review Board (IRB) and was determined to be exempt from broad IRB approval, as this research project did not involve human subjects research.</w:t>
       </w:r>
       <w:r>
         <w:t xml:space="preserve"> </w:t>
@@ -40727,12 +40915,12 @@
       <w:pPr>
         <w:pStyle w:val="Heading1"/>
       </w:pPr>
-      <w:bookmarkStart w:id="44" w:name="_Hlk504486224"/>
-      <w:bookmarkStart w:id="45" w:name="_Toc504973009"/>
+      <w:bookmarkStart w:id="44" w:name="_Toc504973009"/>
+      <w:bookmarkStart w:id="45" w:name="_Hlk504486224"/>
       <w:r>
         <w:t>Appendix 1</w:t>
       </w:r>
-      <w:bookmarkEnd w:id="45"/>
+      <w:bookmarkEnd w:id="44"/>
     </w:p>
     <w:p>
       <w:pPr>
@@ -42806,7 +42994,7 @@
         <w:pStyle w:val="Heading1"/>
       </w:pPr>
       <w:bookmarkStart w:id="50" w:name="_Toc504973012"/>
-      <w:bookmarkEnd w:id="44"/>
+      <w:bookmarkEnd w:id="45"/>
       <w:r>
         <w:t>References</w:t>
       </w:r>
@@ -43458,7 +43646,7 @@
           <w:rPr>
             <w:noProof/>
           </w:rPr>
-          <w:t>3</w:t>
+          <w:t>30</w:t>
         </w:r>
         <w:r>
           <w:rPr>
@@ -49143,6 +49331,7 @@
   <w:style w:type="character" w:default="1" w:styleId="DefaultParagraphFont">
     <w:name w:val="Default Paragraph Font"/>
     <w:uiPriority w:val="1"/>
+    <w:semiHidden/>
     <w:unhideWhenUsed/>
   </w:style>
   <w:style w:type="table" w:default="1" w:styleId="TableNormal">
@@ -50425,7 +50614,7 @@
 </file>
 
 <file path=customXml/itemProps1.xml><?xml version="1.0" encoding="utf-8"?>
-<ds:datastoreItem xmlns:ds="http://schemas.openxmlformats.org/officeDocument/2006/customXml" ds:itemID="{40DBF9AE-DE17-46C6-97D8-A803B14439B7}">
+<ds:datastoreItem xmlns:ds="http://schemas.openxmlformats.org/officeDocument/2006/customXml" ds:itemID="{A45D2D7D-AED4-4F3F-9EAC-E845F634D7B1}">
   <ds:schemaRefs>
     <ds:schemaRef ds:uri="http://schemas.openxmlformats.org/officeDocument/2006/bibliography"/>
   </ds:schemaRefs>

</xml_diff>

<commit_message>
Adding enumeration of analyses to protocol
</commit_message>
<xml_diff>
--- a/DenosumabBoneMetastases/documents/ProtocolV02.docx
+++ b/DenosumabBoneMetastases/documents/ProtocolV02.docx
@@ -168,7 +168,7 @@
       <w:pPr>
         <w:pStyle w:val="Heading1"/>
       </w:pPr>
-      <w:bookmarkStart w:id="0" w:name="_Toc504972970"/>
+      <w:bookmarkStart w:id="0" w:name="_Toc505238389"/>
       <w:r>
         <w:lastRenderedPageBreak/>
         <w:t>Table of contents</w:t>
@@ -185,6 +185,8 @@
       </w:sdtPr>
       <w:sdtEndPr/>
       <w:sdtContent>
+        <w:bookmarkStart w:id="1" w:name="_GoBack" w:displacedByCustomXml="prev"/>
+        <w:bookmarkEnd w:id="1" w:displacedByCustomXml="prev"/>
         <w:p>
           <w:pPr>
             <w:pStyle w:val="TOC1"/>
@@ -203,7 +205,7 @@
           <w:r>
             <w:fldChar w:fldCharType="separate"/>
           </w:r>
-          <w:hyperlink w:anchor="_Toc504972970" w:history="1">
+          <w:hyperlink w:anchor="_Toc505238389" w:history="1">
             <w:r>
               <w:rPr>
                 <w:rStyle w:val="Hyperlink"/>
@@ -245,7 +247,7 @@
                 <w:noProof/>
                 <w:webHidden/>
               </w:rPr>
-              <w:instrText xml:space="preserve"> PAGEREF _Toc504972970 \h </w:instrText>
+              <w:instrText xml:space="preserve"> PAGEREF _Toc505238389 \h </w:instrText>
             </w:r>
             <w:r>
               <w:rPr>
@@ -285,7 +287,7 @@
               <w:color w:val="auto"/>
             </w:rPr>
           </w:pPr>
-          <w:hyperlink w:anchor="_Toc504972971" w:history="1">
+          <w:hyperlink w:anchor="_Toc505238390" w:history="1">
             <w:r>
               <w:rPr>
                 <w:rStyle w:val="Hyperlink"/>
@@ -327,7 +329,7 @@
                 <w:noProof/>
                 <w:webHidden/>
               </w:rPr>
-              <w:instrText xml:space="preserve"> PAGEREF _Toc504972971 \h </w:instrText>
+              <w:instrText xml:space="preserve"> PAGEREF _Toc505238390 \h </w:instrText>
             </w:r>
             <w:r>
               <w:rPr>
@@ -367,7 +369,7 @@
               <w:color w:val="auto"/>
             </w:rPr>
           </w:pPr>
-          <w:hyperlink w:anchor="_Toc504972972" w:history="1">
+          <w:hyperlink w:anchor="_Toc505238391" w:history="1">
             <w:r>
               <w:rPr>
                 <w:rStyle w:val="Hyperlink"/>
@@ -409,7 +411,7 @@
                 <w:noProof/>
                 <w:webHidden/>
               </w:rPr>
-              <w:instrText xml:space="preserve"> PAGEREF _Toc504972972 \h </w:instrText>
+              <w:instrText xml:space="preserve"> PAGEREF _Toc505238391 \h </w:instrText>
             </w:r>
             <w:r>
               <w:rPr>
@@ -449,7 +451,7 @@
               <w:color w:val="auto"/>
             </w:rPr>
           </w:pPr>
-          <w:hyperlink w:anchor="_Toc504972973" w:history="1">
+          <w:hyperlink w:anchor="_Toc505238392" w:history="1">
             <w:r>
               <w:rPr>
                 <w:rStyle w:val="Hyperlink"/>
@@ -491,7 +493,7 @@
                 <w:noProof/>
                 <w:webHidden/>
               </w:rPr>
-              <w:instrText xml:space="preserve"> PAGEREF _Toc504972973 \h </w:instrText>
+              <w:instrText xml:space="preserve"> PAGEREF _Toc505238392 \h </w:instrText>
             </w:r>
             <w:r>
               <w:rPr>
@@ -531,7 +533,7 @@
               <w:color w:val="auto"/>
             </w:rPr>
           </w:pPr>
-          <w:hyperlink w:anchor="_Toc504972974" w:history="1">
+          <w:hyperlink w:anchor="_Toc505238393" w:history="1">
             <w:r>
               <w:rPr>
                 <w:rStyle w:val="Hyperlink"/>
@@ -573,7 +575,7 @@
                 <w:noProof/>
                 <w:webHidden/>
               </w:rPr>
-              <w:instrText xml:space="preserve"> PAGEREF _Toc504972974 \h </w:instrText>
+              <w:instrText xml:space="preserve"> PAGEREF _Toc505238393 \h </w:instrText>
             </w:r>
             <w:r>
               <w:rPr>
@@ -613,7 +615,7 @@
               <w:color w:val="auto"/>
             </w:rPr>
           </w:pPr>
-          <w:hyperlink w:anchor="_Toc504972975" w:history="1">
+          <w:hyperlink w:anchor="_Toc505238394" w:history="1">
             <w:r>
               <w:rPr>
                 <w:rStyle w:val="Hyperlink"/>
@@ -655,7 +657,7 @@
                 <w:noProof/>
                 <w:webHidden/>
               </w:rPr>
-              <w:instrText xml:space="preserve"> PAGEREF _Toc504972975 \h </w:instrText>
+              <w:instrText xml:space="preserve"> PAGEREF _Toc505238394 \h </w:instrText>
             </w:r>
             <w:r>
               <w:rPr>
@@ -695,7 +697,7 @@
               <w:color w:val="auto"/>
             </w:rPr>
           </w:pPr>
-          <w:hyperlink w:anchor="_Toc504972976" w:history="1">
+          <w:hyperlink w:anchor="_Toc505238395" w:history="1">
             <w:r>
               <w:rPr>
                 <w:rStyle w:val="Hyperlink"/>
@@ -737,7 +739,7 @@
                 <w:noProof/>
                 <w:webHidden/>
               </w:rPr>
-              <w:instrText xml:space="preserve"> PAGEREF _Toc504972976 \h </w:instrText>
+              <w:instrText xml:space="preserve"> PAGEREF _Toc505238395 \h </w:instrText>
             </w:r>
             <w:r>
               <w:rPr>
@@ -781,7 +783,7 @@
               <w:color w:val="auto"/>
             </w:rPr>
           </w:pPr>
-          <w:hyperlink w:anchor="_Toc504972977" w:history="1">
+          <w:hyperlink w:anchor="_Toc505238396" w:history="1">
             <w:r>
               <w:rPr>
                 <w:rStyle w:val="Hyperlink"/>
@@ -823,7 +825,7 @@
                 <w:noProof/>
                 <w:webHidden/>
               </w:rPr>
-              <w:instrText xml:space="preserve"> PAGEREF _Toc504972977 \h </w:instrText>
+              <w:instrText xml:space="preserve"> PAGEREF _Toc505238396 \h </w:instrText>
             </w:r>
             <w:r>
               <w:rPr>
@@ -867,7 +869,7 @@
               <w:color w:val="auto"/>
             </w:rPr>
           </w:pPr>
-          <w:hyperlink w:anchor="_Toc504972978" w:history="1">
+          <w:hyperlink w:anchor="_Toc505238397" w:history="1">
             <w:r>
               <w:rPr>
                 <w:rStyle w:val="Hyperlink"/>
@@ -909,7 +911,7 @@
                 <w:noProof/>
                 <w:webHidden/>
               </w:rPr>
-              <w:instrText xml:space="preserve"> PAGEREF _Toc504972978 \h </w:instrText>
+              <w:instrText xml:space="preserve"> PAGEREF _Toc505238397 \h </w:instrText>
             </w:r>
             <w:r>
               <w:rPr>
@@ -953,7 +955,7 @@
               <w:color w:val="auto"/>
             </w:rPr>
           </w:pPr>
-          <w:hyperlink w:anchor="_Toc504972979" w:history="1">
+          <w:hyperlink w:anchor="_Toc505238398" w:history="1">
             <w:r>
               <w:rPr>
                 <w:rStyle w:val="Hyperlink"/>
@@ -995,7 +997,7 @@
                 <w:noProof/>
                 <w:webHidden/>
               </w:rPr>
-              <w:instrText xml:space="preserve"> PAGEREF _Toc504972979 \h </w:instrText>
+              <w:instrText xml:space="preserve"> PAGEREF _Toc505238398 \h </w:instrText>
             </w:r>
             <w:r>
               <w:rPr>
@@ -1039,7 +1041,7 @@
               <w:color w:val="auto"/>
             </w:rPr>
           </w:pPr>
-          <w:hyperlink w:anchor="_Toc504972980" w:history="1">
+          <w:hyperlink w:anchor="_Toc505238399" w:history="1">
             <w:r>
               <w:rPr>
                 <w:rStyle w:val="Hyperlink"/>
@@ -1081,7 +1083,7 @@
                 <w:noProof/>
                 <w:webHidden/>
               </w:rPr>
-              <w:instrText xml:space="preserve"> PAGEREF _Toc504972980 \h </w:instrText>
+              <w:instrText xml:space="preserve"> PAGEREF _Toc505238399 \h </w:instrText>
             </w:r>
             <w:r>
               <w:rPr>
@@ -1121,7 +1123,7 @@
               <w:color w:val="auto"/>
             </w:rPr>
           </w:pPr>
-          <w:hyperlink w:anchor="_Toc504972981" w:history="1">
+          <w:hyperlink w:anchor="_Toc505238400" w:history="1">
             <w:r>
               <w:rPr>
                 <w:rStyle w:val="Hyperlink"/>
@@ -1163,7 +1165,7 @@
                 <w:noProof/>
                 <w:webHidden/>
               </w:rPr>
-              <w:instrText xml:space="preserve"> PAGEREF _Toc504972981 \h </w:instrText>
+              <w:instrText xml:space="preserve"> PAGEREF _Toc505238400 \h </w:instrText>
             </w:r>
             <w:r>
               <w:rPr>
@@ -1207,7 +1209,7 @@
               <w:color w:val="auto"/>
             </w:rPr>
           </w:pPr>
-          <w:hyperlink w:anchor="_Toc504972982" w:history="1">
+          <w:hyperlink w:anchor="_Toc505238401" w:history="1">
             <w:r>
               <w:rPr>
                 <w:rStyle w:val="Hyperlink"/>
@@ -1249,7 +1251,7 @@
                 <w:noProof/>
                 <w:webHidden/>
               </w:rPr>
-              <w:instrText xml:space="preserve"> PAGEREF _Toc504972982 \h </w:instrText>
+              <w:instrText xml:space="preserve"> PAGEREF _Toc505238401 \h </w:instrText>
             </w:r>
             <w:r>
               <w:rPr>
@@ -1293,7 +1295,7 @@
               <w:color w:val="auto"/>
             </w:rPr>
           </w:pPr>
-          <w:hyperlink w:anchor="_Toc504972983" w:history="1">
+          <w:hyperlink w:anchor="_Toc505238402" w:history="1">
             <w:r>
               <w:rPr>
                 <w:rStyle w:val="Hyperlink"/>
@@ -1335,7 +1337,7 @@
                 <w:noProof/>
                 <w:webHidden/>
               </w:rPr>
-              <w:instrText xml:space="preserve"> PAGEREF _Toc504972983 \h </w:instrText>
+              <w:instrText xml:space="preserve"> PAGEREF _Toc505238402 \h </w:instrText>
             </w:r>
             <w:r>
               <w:rPr>
@@ -1379,7 +1381,7 @@
               <w:color w:val="auto"/>
             </w:rPr>
           </w:pPr>
-          <w:hyperlink w:anchor="_Toc504972984" w:history="1">
+          <w:hyperlink w:anchor="_Toc505238403" w:history="1">
             <w:r>
               <w:rPr>
                 <w:rStyle w:val="Hyperlink"/>
@@ -1421,7 +1423,7 @@
                 <w:noProof/>
                 <w:webHidden/>
               </w:rPr>
-              <w:instrText xml:space="preserve"> PAGEREF _Toc504972984 \h </w:instrText>
+              <w:instrText xml:space="preserve"> PAGEREF _Toc505238403 \h </w:instrText>
             </w:r>
             <w:r>
               <w:rPr>
@@ -1465,7 +1467,7 @@
               <w:color w:val="auto"/>
             </w:rPr>
           </w:pPr>
-          <w:hyperlink w:anchor="_Toc504972985" w:history="1">
+          <w:hyperlink w:anchor="_Toc505238404" w:history="1">
             <w:r>
               <w:rPr>
                 <w:rStyle w:val="Hyperlink"/>
@@ -1507,7 +1509,7 @@
                 <w:noProof/>
                 <w:webHidden/>
               </w:rPr>
-              <w:instrText xml:space="preserve"> PAGEREF _Toc504972985 \h </w:instrText>
+              <w:instrText xml:space="preserve"> PAGEREF _Toc505238404 \h </w:instrText>
             </w:r>
             <w:r>
               <w:rPr>
@@ -1551,7 +1553,7 @@
               <w:color w:val="auto"/>
             </w:rPr>
           </w:pPr>
-          <w:hyperlink w:anchor="_Toc504972986" w:history="1">
+          <w:hyperlink w:anchor="_Toc505238405" w:history="1">
             <w:r>
               <w:rPr>
                 <w:rStyle w:val="Hyperlink"/>
@@ -1593,7 +1595,7 @@
                 <w:noProof/>
                 <w:webHidden/>
               </w:rPr>
-              <w:instrText xml:space="preserve"> PAGEREF _Toc504972986 \h </w:instrText>
+              <w:instrText xml:space="preserve"> PAGEREF _Toc505238405 \h </w:instrText>
             </w:r>
             <w:r>
               <w:rPr>
@@ -1637,7 +1639,7 @@
               <w:color w:val="auto"/>
             </w:rPr>
           </w:pPr>
-          <w:hyperlink w:anchor="_Toc504972987" w:history="1">
+          <w:hyperlink w:anchor="_Toc505238406" w:history="1">
             <w:r>
               <w:rPr>
                 <w:rStyle w:val="Hyperlink"/>
@@ -1679,7 +1681,7 @@
                 <w:noProof/>
                 <w:webHidden/>
               </w:rPr>
-              <w:instrText xml:space="preserve"> PAGEREF _Toc504972987 \h </w:instrText>
+              <w:instrText xml:space="preserve"> PAGEREF _Toc505238406 \h </w:instrText>
             </w:r>
             <w:r>
               <w:rPr>
@@ -1723,7 +1725,7 @@
               <w:color w:val="auto"/>
             </w:rPr>
           </w:pPr>
-          <w:hyperlink w:anchor="_Toc504972988" w:history="1">
+          <w:hyperlink w:anchor="_Toc505238407" w:history="1">
             <w:r>
               <w:rPr>
                 <w:rStyle w:val="Hyperlink"/>
@@ -1765,7 +1767,7 @@
                 <w:noProof/>
                 <w:webHidden/>
               </w:rPr>
-              <w:instrText xml:space="preserve"> PAGEREF _Toc504972988 \h </w:instrText>
+              <w:instrText xml:space="preserve"> PAGEREF _Toc505238407 \h </w:instrText>
             </w:r>
             <w:r>
               <w:rPr>
@@ -1809,7 +1811,7 @@
               <w:color w:val="auto"/>
             </w:rPr>
           </w:pPr>
-          <w:hyperlink w:anchor="_Toc504972989" w:history="1">
+          <w:hyperlink w:anchor="_Toc505238408" w:history="1">
             <w:r>
               <w:rPr>
                 <w:rStyle w:val="Hyperlink"/>
@@ -1851,7 +1853,7 @@
                 <w:noProof/>
                 <w:webHidden/>
               </w:rPr>
-              <w:instrText xml:space="preserve"> PAGEREF _Toc504972989 \h </w:instrText>
+              <w:instrText xml:space="preserve"> PAGEREF _Toc505238408 \h </w:instrText>
             </w:r>
             <w:r>
               <w:rPr>
@@ -1895,7 +1897,7 @@
               <w:color w:val="auto"/>
             </w:rPr>
           </w:pPr>
-          <w:hyperlink w:anchor="_Toc504972990" w:history="1">
+          <w:hyperlink w:anchor="_Toc505238409" w:history="1">
             <w:r>
               <w:rPr>
                 <w:rStyle w:val="Hyperlink"/>
@@ -1937,7 +1939,7 @@
                 <w:noProof/>
                 <w:webHidden/>
               </w:rPr>
-              <w:instrText xml:space="preserve"> PAGEREF _Toc504972990 \h </w:instrText>
+              <w:instrText xml:space="preserve"> PAGEREF _Toc505238409 \h </w:instrText>
             </w:r>
             <w:r>
               <w:rPr>
@@ -1981,7 +1983,7 @@
               <w:color w:val="auto"/>
             </w:rPr>
           </w:pPr>
-          <w:hyperlink w:anchor="_Toc504972991" w:history="1">
+          <w:hyperlink w:anchor="_Toc505238410" w:history="1">
             <w:r>
               <w:rPr>
                 <w:rStyle w:val="Hyperlink"/>
@@ -2023,7 +2025,7 @@
                 <w:noProof/>
                 <w:webHidden/>
               </w:rPr>
-              <w:instrText xml:space="preserve"> PAGEREF _Toc504972991 \h </w:instrText>
+              <w:instrText xml:space="preserve"> PAGEREF _Toc505238410 \h </w:instrText>
             </w:r>
             <w:r>
               <w:rPr>
@@ -2067,7 +2069,7 @@
               <w:color w:val="auto"/>
             </w:rPr>
           </w:pPr>
-          <w:hyperlink w:anchor="_Toc504972992" w:history="1">
+          <w:hyperlink w:anchor="_Toc505238411" w:history="1">
             <w:r>
               <w:rPr>
                 <w:rStyle w:val="Hyperlink"/>
@@ -2109,7 +2111,7 @@
                 <w:noProof/>
                 <w:webHidden/>
               </w:rPr>
-              <w:instrText xml:space="preserve"> PAGEREF _Toc504972992 \h </w:instrText>
+              <w:instrText xml:space="preserve"> PAGEREF _Toc505238411 \h </w:instrText>
             </w:r>
             <w:r>
               <w:rPr>
@@ -2153,7 +2155,7 @@
               <w:color w:val="auto"/>
             </w:rPr>
           </w:pPr>
-          <w:hyperlink w:anchor="_Toc504972993" w:history="1">
+          <w:hyperlink w:anchor="_Toc505238412" w:history="1">
             <w:r>
               <w:rPr>
                 <w:rStyle w:val="Hyperlink"/>
@@ -2195,7 +2197,7 @@
                 <w:noProof/>
                 <w:webHidden/>
               </w:rPr>
-              <w:instrText xml:space="preserve"> PAGEREF _Toc504972993 \h </w:instrText>
+              <w:instrText xml:space="preserve"> PAGEREF _Toc505238412 \h </w:instrText>
             </w:r>
             <w:r>
               <w:rPr>
@@ -2239,7 +2241,7 @@
               <w:color w:val="auto"/>
             </w:rPr>
           </w:pPr>
-          <w:hyperlink w:anchor="_Toc504972994" w:history="1">
+          <w:hyperlink w:anchor="_Toc505238413" w:history="1">
             <w:r>
               <w:rPr>
                 <w:rStyle w:val="Hyperlink"/>
@@ -2281,7 +2283,7 @@
                 <w:noProof/>
                 <w:webHidden/>
               </w:rPr>
-              <w:instrText xml:space="preserve"> PAGEREF _Toc504972994 \h </w:instrText>
+              <w:instrText xml:space="preserve"> PAGEREF _Toc505238413 \h </w:instrText>
             </w:r>
             <w:r>
               <w:rPr>
@@ -2321,7 +2323,7 @@
               <w:color w:val="auto"/>
             </w:rPr>
           </w:pPr>
-          <w:hyperlink w:anchor="_Toc504972995" w:history="1">
+          <w:hyperlink w:anchor="_Toc505238414" w:history="1">
             <w:r>
               <w:rPr>
                 <w:rStyle w:val="Hyperlink"/>
@@ -2363,7 +2365,7 @@
                 <w:noProof/>
                 <w:webHidden/>
               </w:rPr>
-              <w:instrText xml:space="preserve"> PAGEREF _Toc504972995 \h </w:instrText>
+              <w:instrText xml:space="preserve"> PAGEREF _Toc505238414 \h </w:instrText>
             </w:r>
             <w:r>
               <w:rPr>
@@ -2407,7 +2409,7 @@
               <w:color w:val="auto"/>
             </w:rPr>
           </w:pPr>
-          <w:hyperlink w:anchor="_Toc504972996" w:history="1">
+          <w:hyperlink w:anchor="_Toc505238415" w:history="1">
             <w:r>
               <w:rPr>
                 <w:rStyle w:val="Hyperlink"/>
@@ -2449,7 +2451,7 @@
                 <w:noProof/>
                 <w:webHidden/>
               </w:rPr>
-              <w:instrText xml:space="preserve"> PAGEREF _Toc504972996 \h </w:instrText>
+              <w:instrText xml:space="preserve"> PAGEREF _Toc505238415 \h </w:instrText>
             </w:r>
             <w:r>
               <w:rPr>
@@ -2493,7 +2495,7 @@
               <w:color w:val="auto"/>
             </w:rPr>
           </w:pPr>
-          <w:hyperlink w:anchor="_Toc504972997" w:history="1">
+          <w:hyperlink w:anchor="_Toc505238416" w:history="1">
             <w:r>
               <w:rPr>
                 <w:rStyle w:val="Hyperlink"/>
@@ -2535,7 +2537,7 @@
                 <w:noProof/>
                 <w:webHidden/>
               </w:rPr>
-              <w:instrText xml:space="preserve"> PAGEREF _Toc504972997 \h </w:instrText>
+              <w:instrText xml:space="preserve"> PAGEREF _Toc505238416 \h </w:instrText>
             </w:r>
             <w:r>
               <w:rPr>
@@ -2579,7 +2581,7 @@
               <w:color w:val="auto"/>
             </w:rPr>
           </w:pPr>
-          <w:hyperlink w:anchor="_Toc504972998" w:history="1">
+          <w:hyperlink w:anchor="_Toc505238417" w:history="1">
             <w:r>
               <w:rPr>
                 <w:rStyle w:val="Hyperlink"/>
@@ -2621,7 +2623,7 @@
                 <w:noProof/>
                 <w:webHidden/>
               </w:rPr>
-              <w:instrText xml:space="preserve"> PAGEREF _Toc504972998 \h </w:instrText>
+              <w:instrText xml:space="preserve"> PAGEREF _Toc505238417 \h </w:instrText>
             </w:r>
             <w:r>
               <w:rPr>
@@ -2665,7 +2667,7 @@
               <w:color w:val="auto"/>
             </w:rPr>
           </w:pPr>
-          <w:hyperlink w:anchor="_Toc504972999" w:history="1">
+          <w:hyperlink w:anchor="_Toc505238418" w:history="1">
             <w:r>
               <w:rPr>
                 <w:rStyle w:val="Hyperlink"/>
@@ -2686,7 +2688,7 @@
                 <w:rStyle w:val="Hyperlink"/>
                 <w:noProof/>
               </w:rPr>
-              <w:t>Output</w:t>
+              <w:t>Analyses to perform</w:t>
             </w:r>
             <w:r>
               <w:rPr>
@@ -2707,7 +2709,7 @@
                 <w:noProof/>
                 <w:webHidden/>
               </w:rPr>
-              <w:instrText xml:space="preserve"> PAGEREF _Toc504972999 \h </w:instrText>
+              <w:instrText xml:space="preserve"> PAGEREF _Toc505238418 \h </w:instrText>
             </w:r>
             <w:r>
               <w:rPr>
@@ -2751,7 +2753,7 @@
               <w:color w:val="auto"/>
             </w:rPr>
           </w:pPr>
-          <w:hyperlink w:anchor="_Toc504973000" w:history="1">
+          <w:hyperlink w:anchor="_Toc505238419" w:history="1">
             <w:r>
               <w:rPr>
                 <w:rStyle w:val="Hyperlink"/>
@@ -2772,7 +2774,7 @@
                 <w:rStyle w:val="Hyperlink"/>
                 <w:noProof/>
               </w:rPr>
-              <w:t>Evidence Evaluation</w:t>
+              <w:t>Output</w:t>
             </w:r>
             <w:r>
               <w:rPr>
@@ -2793,7 +2795,7 @@
                 <w:noProof/>
                 <w:webHidden/>
               </w:rPr>
-              <w:instrText xml:space="preserve"> PAGEREF _Toc504973000 \h </w:instrText>
+              <w:instrText xml:space="preserve"> PAGEREF _Toc505238419 \h </w:instrText>
             </w:r>
             <w:r>
               <w:rPr>
@@ -2814,88 +2816,6 @@
                 <w:webHidden/>
               </w:rPr>
               <w:t>22</w:t>
-            </w:r>
-            <w:r>
-              <w:rPr>
-                <w:noProof/>
-                <w:webHidden/>
-              </w:rPr>
-              <w:fldChar w:fldCharType="end"/>
-            </w:r>
-          </w:hyperlink>
-        </w:p>
-        <w:p>
-          <w:pPr>
-            <w:pStyle w:val="TOC1"/>
-            <w:rPr>
-              <w:rFonts w:asciiTheme="minorHAnsi" w:eastAsiaTheme="minorEastAsia" w:hAnsiTheme="minorHAnsi" w:cstheme="minorBidi"/>
-              <w:noProof/>
-              <w:color w:val="auto"/>
-            </w:rPr>
-          </w:pPr>
-          <w:hyperlink w:anchor="_Toc504973001" w:history="1">
-            <w:r>
-              <w:rPr>
-                <w:rStyle w:val="Hyperlink"/>
-                <w:noProof/>
-              </w:rPr>
-              <w:t>10</w:t>
-            </w:r>
-            <w:r>
-              <w:rPr>
-                <w:rFonts w:asciiTheme="minorHAnsi" w:eastAsiaTheme="minorEastAsia" w:hAnsiTheme="minorHAnsi" w:cstheme="minorBidi"/>
-                <w:noProof/>
-                <w:color w:val="auto"/>
-              </w:rPr>
-              <w:tab/>
-            </w:r>
-            <w:r>
-              <w:rPr>
-                <w:rStyle w:val="Hyperlink"/>
-                <w:noProof/>
-              </w:rPr>
-              <w:t>Study Diagnostics</w:t>
-            </w:r>
-            <w:r>
-              <w:rPr>
-                <w:noProof/>
-                <w:webHidden/>
-              </w:rPr>
-              <w:tab/>
-            </w:r>
-            <w:r>
-              <w:rPr>
-                <w:noProof/>
-                <w:webHidden/>
-              </w:rPr>
-              <w:fldChar w:fldCharType="begin"/>
-            </w:r>
-            <w:r>
-              <w:rPr>
-                <w:noProof/>
-                <w:webHidden/>
-              </w:rPr>
-              <w:instrText xml:space="preserve"> PAGEREF _Toc504973001 \h </w:instrText>
-            </w:r>
-            <w:r>
-              <w:rPr>
-                <w:noProof/>
-                <w:webHidden/>
-              </w:rPr>
-            </w:r>
-            <w:r>
-              <w:rPr>
-                <w:noProof/>
-                <w:webHidden/>
-              </w:rPr>
-              <w:fldChar w:fldCharType="separate"/>
-            </w:r>
-            <w:r>
-              <w:rPr>
-                <w:noProof/>
-                <w:webHidden/>
-              </w:rPr>
-              <w:t>23</w:t>
             </w:r>
             <w:r>
               <w:rPr>
@@ -2919,13 +2839,13 @@
               <w:color w:val="auto"/>
             </w:rPr>
           </w:pPr>
-          <w:hyperlink w:anchor="_Toc504973002" w:history="1">
+          <w:hyperlink w:anchor="_Toc505238420" w:history="1">
             <w:r>
               <w:rPr>
                 <w:rStyle w:val="Hyperlink"/>
                 <w:noProof/>
               </w:rPr>
-              <w:t>10.1</w:t>
+              <w:t>9.5</w:t>
             </w:r>
             <w:r>
               <w:rPr>
@@ -2940,7 +2860,7 @@
                 <w:rStyle w:val="Hyperlink"/>
                 <w:noProof/>
               </w:rPr>
-              <w:t>Sample Size and Study Power</w:t>
+              <w:t>Evidence Evaluation</w:t>
             </w:r>
             <w:r>
               <w:rPr>
@@ -2961,7 +2881,89 @@
                 <w:noProof/>
                 <w:webHidden/>
               </w:rPr>
-              <w:instrText xml:space="preserve"> PAGEREF _Toc504973002 \h </w:instrText>
+              <w:instrText xml:space="preserve"> PAGEREF _Toc505238420 \h </w:instrText>
+            </w:r>
+            <w:r>
+              <w:rPr>
+                <w:noProof/>
+                <w:webHidden/>
+              </w:rPr>
+            </w:r>
+            <w:r>
+              <w:rPr>
+                <w:noProof/>
+                <w:webHidden/>
+              </w:rPr>
+              <w:fldChar w:fldCharType="separate"/>
+            </w:r>
+            <w:r>
+              <w:rPr>
+                <w:noProof/>
+                <w:webHidden/>
+              </w:rPr>
+              <w:t>22</w:t>
+            </w:r>
+            <w:r>
+              <w:rPr>
+                <w:noProof/>
+                <w:webHidden/>
+              </w:rPr>
+              <w:fldChar w:fldCharType="end"/>
+            </w:r>
+          </w:hyperlink>
+        </w:p>
+        <w:p>
+          <w:pPr>
+            <w:pStyle w:val="TOC1"/>
+            <w:rPr>
+              <w:rFonts w:asciiTheme="minorHAnsi" w:eastAsiaTheme="minorEastAsia" w:hAnsiTheme="minorHAnsi" w:cstheme="minorBidi"/>
+              <w:noProof/>
+              <w:color w:val="auto"/>
+            </w:rPr>
+          </w:pPr>
+          <w:hyperlink w:anchor="_Toc505238421" w:history="1">
+            <w:r>
+              <w:rPr>
+                <w:rStyle w:val="Hyperlink"/>
+                <w:noProof/>
+              </w:rPr>
+              <w:t>10</w:t>
+            </w:r>
+            <w:r>
+              <w:rPr>
+                <w:rFonts w:asciiTheme="minorHAnsi" w:eastAsiaTheme="minorEastAsia" w:hAnsiTheme="minorHAnsi" w:cstheme="minorBidi"/>
+                <w:noProof/>
+                <w:color w:val="auto"/>
+              </w:rPr>
+              <w:tab/>
+            </w:r>
+            <w:r>
+              <w:rPr>
+                <w:rStyle w:val="Hyperlink"/>
+                <w:noProof/>
+              </w:rPr>
+              <w:t>Study Diagnostics</w:t>
+            </w:r>
+            <w:r>
+              <w:rPr>
+                <w:noProof/>
+                <w:webHidden/>
+              </w:rPr>
+              <w:tab/>
+            </w:r>
+            <w:r>
+              <w:rPr>
+                <w:noProof/>
+                <w:webHidden/>
+              </w:rPr>
+              <w:fldChar w:fldCharType="begin"/>
+            </w:r>
+            <w:r>
+              <w:rPr>
+                <w:noProof/>
+                <w:webHidden/>
+              </w:rPr>
+              <w:instrText xml:space="preserve"> PAGEREF _Toc505238421 \h </w:instrText>
             </w:r>
             <w:r>
               <w:rPr>
@@ -3005,13 +3007,13 @@
               <w:color w:val="auto"/>
             </w:rPr>
           </w:pPr>
-          <w:hyperlink w:anchor="_Toc504973003" w:history="1">
+          <w:hyperlink w:anchor="_Toc505238422" w:history="1">
             <w:r>
               <w:rPr>
                 <w:rStyle w:val="Hyperlink"/>
                 <w:noProof/>
               </w:rPr>
-              <w:t>10.2</w:t>
+              <w:t>10.1</w:t>
             </w:r>
             <w:r>
               <w:rPr>
@@ -3026,7 +3028,7 @@
                 <w:rStyle w:val="Hyperlink"/>
                 <w:noProof/>
               </w:rPr>
-              <w:t>Cohort Comparability</w:t>
+              <w:t>Sample Size and Study Power</w:t>
             </w:r>
             <w:r>
               <w:rPr>
@@ -3047,7 +3049,7 @@
                 <w:noProof/>
                 <w:webHidden/>
               </w:rPr>
-              <w:instrText xml:space="preserve"> PAGEREF _Toc504973003 \h </w:instrText>
+              <w:instrText xml:space="preserve"> PAGEREF _Toc505238422 \h </w:instrText>
             </w:r>
             <w:r>
               <w:rPr>
@@ -3091,13 +3093,13 @@
               <w:color w:val="auto"/>
             </w:rPr>
           </w:pPr>
-          <w:hyperlink w:anchor="_Toc504973004" w:history="1">
+          <w:hyperlink w:anchor="_Toc505238423" w:history="1">
             <w:r>
               <w:rPr>
                 <w:rStyle w:val="Hyperlink"/>
                 <w:noProof/>
               </w:rPr>
-              <w:t>10.3</w:t>
+              <w:t>10.2</w:t>
             </w:r>
             <w:r>
               <w:rPr>
@@ -3112,7 +3114,7 @@
                 <w:rStyle w:val="Hyperlink"/>
                 <w:noProof/>
               </w:rPr>
-              <w:t>Systematic Error Assessment</w:t>
+              <w:t>Cohort Comparability</w:t>
             </w:r>
             <w:r>
               <w:rPr>
@@ -3133,7 +3135,7 @@
                 <w:noProof/>
                 <w:webHidden/>
               </w:rPr>
-              <w:instrText xml:space="preserve"> PAGEREF _Toc504973004 \h </w:instrText>
+              <w:instrText xml:space="preserve"> PAGEREF _Toc505238423 \h </w:instrText>
             </w:r>
             <w:r>
               <w:rPr>
@@ -3153,417 +3155,7 @@
                 <w:noProof/>
                 <w:webHidden/>
               </w:rPr>
-              <w:t>26</w:t>
-            </w:r>
-            <w:r>
-              <w:rPr>
-                <w:noProof/>
-                <w:webHidden/>
-              </w:rPr>
-              <w:fldChar w:fldCharType="end"/>
-            </w:r>
-          </w:hyperlink>
-        </w:p>
-        <w:p>
-          <w:pPr>
-            <w:pStyle w:val="TOC1"/>
-            <w:rPr>
-              <w:rFonts w:asciiTheme="minorHAnsi" w:eastAsiaTheme="minorEastAsia" w:hAnsiTheme="minorHAnsi" w:cstheme="minorBidi"/>
-              <w:noProof/>
-              <w:color w:val="auto"/>
-            </w:rPr>
-          </w:pPr>
-          <w:hyperlink w:anchor="_Toc504973005" w:history="1">
-            <w:r>
-              <w:rPr>
-                <w:rStyle w:val="Hyperlink"/>
-                <w:noProof/>
-              </w:rPr>
-              <w:t>11</w:t>
-            </w:r>
-            <w:r>
-              <w:rPr>
-                <w:rFonts w:asciiTheme="minorHAnsi" w:eastAsiaTheme="minorEastAsia" w:hAnsiTheme="minorHAnsi" w:cstheme="minorBidi"/>
-                <w:noProof/>
-                <w:color w:val="auto"/>
-              </w:rPr>
-              <w:tab/>
-            </w:r>
-            <w:r>
-              <w:rPr>
-                <w:rStyle w:val="Hyperlink"/>
-                <w:noProof/>
-              </w:rPr>
-              <w:t>Strengths and Limitations of the Research Methods</w:t>
-            </w:r>
-            <w:r>
-              <w:rPr>
-                <w:noProof/>
-                <w:webHidden/>
-              </w:rPr>
-              <w:tab/>
-            </w:r>
-            <w:r>
-              <w:rPr>
-                <w:noProof/>
-                <w:webHidden/>
-              </w:rPr>
-              <w:fldChar w:fldCharType="begin"/>
-            </w:r>
-            <w:r>
-              <w:rPr>
-                <w:noProof/>
-                <w:webHidden/>
-              </w:rPr>
-              <w:instrText xml:space="preserve"> PAGEREF _Toc504973005 \h </w:instrText>
-            </w:r>
-            <w:r>
-              <w:rPr>
-                <w:noProof/>
-                <w:webHidden/>
-              </w:rPr>
-            </w:r>
-            <w:r>
-              <w:rPr>
-                <w:noProof/>
-                <w:webHidden/>
-              </w:rPr>
-              <w:fldChar w:fldCharType="separate"/>
-            </w:r>
-            <w:r>
-              <w:rPr>
-                <w:noProof/>
-                <w:webHidden/>
-              </w:rPr>
-              <w:t>27</w:t>
-            </w:r>
-            <w:r>
-              <w:rPr>
-                <w:noProof/>
-                <w:webHidden/>
-              </w:rPr>
-              <w:fldChar w:fldCharType="end"/>
-            </w:r>
-          </w:hyperlink>
-        </w:p>
-        <w:p>
-          <w:pPr>
-            <w:pStyle w:val="TOC1"/>
-            <w:rPr>
-              <w:rFonts w:asciiTheme="minorHAnsi" w:eastAsiaTheme="minorEastAsia" w:hAnsiTheme="minorHAnsi" w:cstheme="minorBidi"/>
-              <w:noProof/>
-              <w:color w:val="auto"/>
-            </w:rPr>
-          </w:pPr>
-          <w:hyperlink w:anchor="_Toc504973006" w:history="1">
-            <w:r>
-              <w:rPr>
-                <w:rStyle w:val="Hyperlink"/>
-                <w:noProof/>
-              </w:rPr>
-              <w:t>12</w:t>
-            </w:r>
-            <w:r>
-              <w:rPr>
-                <w:rFonts w:asciiTheme="minorHAnsi" w:eastAsiaTheme="minorEastAsia" w:hAnsiTheme="minorHAnsi" w:cstheme="minorBidi"/>
-                <w:noProof/>
-                <w:color w:val="auto"/>
-              </w:rPr>
-              <w:tab/>
-            </w:r>
-            <w:r>
-              <w:rPr>
-                <w:rStyle w:val="Hyperlink"/>
-                <w:noProof/>
-              </w:rPr>
-              <w:t>Protection of Human Subjects</w:t>
-            </w:r>
-            <w:r>
-              <w:rPr>
-                <w:noProof/>
-                <w:webHidden/>
-              </w:rPr>
-              <w:tab/>
-            </w:r>
-            <w:r>
-              <w:rPr>
-                <w:noProof/>
-                <w:webHidden/>
-              </w:rPr>
-              <w:fldChar w:fldCharType="begin"/>
-            </w:r>
-            <w:r>
-              <w:rPr>
-                <w:noProof/>
-                <w:webHidden/>
-              </w:rPr>
-              <w:instrText xml:space="preserve"> PAGEREF _Toc504973006 \h </w:instrText>
-            </w:r>
-            <w:r>
-              <w:rPr>
-                <w:noProof/>
-                <w:webHidden/>
-              </w:rPr>
-            </w:r>
-            <w:r>
-              <w:rPr>
-                <w:noProof/>
-                <w:webHidden/>
-              </w:rPr>
-              <w:fldChar w:fldCharType="separate"/>
-            </w:r>
-            <w:r>
-              <w:rPr>
-                <w:noProof/>
-                <w:webHidden/>
-              </w:rPr>
-              <w:t>28</w:t>
-            </w:r>
-            <w:r>
-              <w:rPr>
-                <w:noProof/>
-                <w:webHidden/>
-              </w:rPr>
-              <w:fldChar w:fldCharType="end"/>
-            </w:r>
-          </w:hyperlink>
-        </w:p>
-        <w:p>
-          <w:pPr>
-            <w:pStyle w:val="TOC1"/>
-            <w:rPr>
-              <w:rFonts w:asciiTheme="minorHAnsi" w:eastAsiaTheme="minorEastAsia" w:hAnsiTheme="minorHAnsi" w:cstheme="minorBidi"/>
-              <w:noProof/>
-              <w:color w:val="auto"/>
-            </w:rPr>
-          </w:pPr>
-          <w:hyperlink w:anchor="_Toc504973007" w:history="1">
-            <w:r>
-              <w:rPr>
-                <w:rStyle w:val="Hyperlink"/>
-                <w:noProof/>
-              </w:rPr>
-              <w:t>13</w:t>
-            </w:r>
-            <w:r>
-              <w:rPr>
-                <w:rFonts w:asciiTheme="minorHAnsi" w:eastAsiaTheme="minorEastAsia" w:hAnsiTheme="minorHAnsi" w:cstheme="minorBidi"/>
-                <w:noProof/>
-                <w:color w:val="auto"/>
-              </w:rPr>
-              <w:tab/>
-            </w:r>
-            <w:r>
-              <w:rPr>
-                <w:rStyle w:val="Hyperlink"/>
-                <w:noProof/>
-              </w:rPr>
-              <w:t>Management and Reporting of Adverse Events and Adverse Reactions</w:t>
-            </w:r>
-            <w:r>
-              <w:rPr>
-                <w:noProof/>
-                <w:webHidden/>
-              </w:rPr>
-              <w:tab/>
-            </w:r>
-            <w:r>
-              <w:rPr>
-                <w:noProof/>
-                <w:webHidden/>
-              </w:rPr>
-              <w:fldChar w:fldCharType="begin"/>
-            </w:r>
-            <w:r>
-              <w:rPr>
-                <w:noProof/>
-                <w:webHidden/>
-              </w:rPr>
-              <w:instrText xml:space="preserve"> PAGEREF _Toc504973007 \h </w:instrText>
-            </w:r>
-            <w:r>
-              <w:rPr>
-                <w:noProof/>
-                <w:webHidden/>
-              </w:rPr>
-            </w:r>
-            <w:r>
-              <w:rPr>
-                <w:noProof/>
-                <w:webHidden/>
-              </w:rPr>
-              <w:fldChar w:fldCharType="separate"/>
-            </w:r>
-            <w:r>
-              <w:rPr>
-                <w:noProof/>
-                <w:webHidden/>
-              </w:rPr>
-              <w:t>28</w:t>
-            </w:r>
-            <w:r>
-              <w:rPr>
-                <w:noProof/>
-                <w:webHidden/>
-              </w:rPr>
-              <w:fldChar w:fldCharType="end"/>
-            </w:r>
-          </w:hyperlink>
-        </w:p>
-        <w:p>
-          <w:pPr>
-            <w:pStyle w:val="TOC1"/>
-            <w:rPr>
-              <w:rFonts w:asciiTheme="minorHAnsi" w:eastAsiaTheme="minorEastAsia" w:hAnsiTheme="minorHAnsi" w:cstheme="minorBidi"/>
-              <w:noProof/>
-              <w:color w:val="auto"/>
-            </w:rPr>
-          </w:pPr>
-          <w:hyperlink w:anchor="_Toc504973008" w:history="1">
-            <w:r>
-              <w:rPr>
-                <w:rStyle w:val="Hyperlink"/>
-                <w:noProof/>
-              </w:rPr>
-              <w:t>14</w:t>
-            </w:r>
-            <w:r>
-              <w:rPr>
-                <w:rFonts w:asciiTheme="minorHAnsi" w:eastAsiaTheme="minorEastAsia" w:hAnsiTheme="minorHAnsi" w:cstheme="minorBidi"/>
-                <w:noProof/>
-                <w:color w:val="auto"/>
-              </w:rPr>
-              <w:tab/>
-            </w:r>
-            <w:r>
-              <w:rPr>
-                <w:rStyle w:val="Hyperlink"/>
-                <w:noProof/>
-              </w:rPr>
-              <w:t>Plans for Disseminating and Communicating Study Results</w:t>
-            </w:r>
-            <w:r>
-              <w:rPr>
-                <w:noProof/>
-                <w:webHidden/>
-              </w:rPr>
-              <w:tab/>
-            </w:r>
-            <w:r>
-              <w:rPr>
-                <w:noProof/>
-                <w:webHidden/>
-              </w:rPr>
-              <w:fldChar w:fldCharType="begin"/>
-            </w:r>
-            <w:r>
-              <w:rPr>
-                <w:noProof/>
-                <w:webHidden/>
-              </w:rPr>
-              <w:instrText xml:space="preserve"> PAGEREF _Toc504973008 \h </w:instrText>
-            </w:r>
-            <w:r>
-              <w:rPr>
-                <w:noProof/>
-                <w:webHidden/>
-              </w:rPr>
-            </w:r>
-            <w:r>
-              <w:rPr>
-                <w:noProof/>
-                <w:webHidden/>
-              </w:rPr>
-              <w:fldChar w:fldCharType="separate"/>
-            </w:r>
-            <w:r>
-              <w:rPr>
-                <w:noProof/>
-                <w:webHidden/>
-              </w:rPr>
-              <w:t>28</w:t>
-            </w:r>
-            <w:r>
-              <w:rPr>
-                <w:noProof/>
-                <w:webHidden/>
-              </w:rPr>
-              <w:fldChar w:fldCharType="end"/>
-            </w:r>
-          </w:hyperlink>
-        </w:p>
-        <w:p>
-          <w:pPr>
-            <w:pStyle w:val="TOC1"/>
-            <w:rPr>
-              <w:rFonts w:asciiTheme="minorHAnsi" w:eastAsiaTheme="minorEastAsia" w:hAnsiTheme="minorHAnsi" w:cstheme="minorBidi"/>
-              <w:noProof/>
-              <w:color w:val="auto"/>
-            </w:rPr>
-          </w:pPr>
-          <w:hyperlink w:anchor="_Toc504973009" w:history="1">
-            <w:r>
-              <w:rPr>
-                <w:rStyle w:val="Hyperlink"/>
-                <w:noProof/>
-              </w:rPr>
-              <w:t>15</w:t>
-            </w:r>
-            <w:r>
-              <w:rPr>
-                <w:rFonts w:asciiTheme="minorHAnsi" w:eastAsiaTheme="minorEastAsia" w:hAnsiTheme="minorHAnsi" w:cstheme="minorBidi"/>
-                <w:noProof/>
-                <w:color w:val="auto"/>
-              </w:rPr>
-              <w:tab/>
-            </w:r>
-            <w:r>
-              <w:rPr>
-                <w:rStyle w:val="Hyperlink"/>
-                <w:noProof/>
-              </w:rPr>
-              <w:t>Appendix 1</w:t>
-            </w:r>
-            <w:r>
-              <w:rPr>
-                <w:noProof/>
-                <w:webHidden/>
-              </w:rPr>
-              <w:tab/>
-            </w:r>
-            <w:r>
-              <w:rPr>
-                <w:noProof/>
-                <w:webHidden/>
-              </w:rPr>
-              <w:fldChar w:fldCharType="begin"/>
-            </w:r>
-            <w:r>
-              <w:rPr>
-                <w:noProof/>
-                <w:webHidden/>
-              </w:rPr>
-              <w:instrText xml:space="preserve"> PAGEREF _Toc504973009 \h </w:instrText>
-            </w:r>
-            <w:r>
-              <w:rPr>
-                <w:noProof/>
-                <w:webHidden/>
-              </w:rPr>
-            </w:r>
-            <w:r>
-              <w:rPr>
-                <w:noProof/>
-                <w:webHidden/>
-              </w:rPr>
-              <w:fldChar w:fldCharType="separate"/>
-            </w:r>
-            <w:r>
-              <w:rPr>
-                <w:noProof/>
-                <w:webHidden/>
-              </w:rPr>
-              <w:t>28</w:t>
+              <w:t>23</w:t>
             </w:r>
             <w:r>
               <w:rPr>
@@ -3587,13 +3179,13 @@
               <w:color w:val="auto"/>
             </w:rPr>
           </w:pPr>
-          <w:hyperlink w:anchor="_Toc504973010" w:history="1">
+          <w:hyperlink w:anchor="_Toc505238424" w:history="1">
             <w:r>
               <w:rPr>
                 <w:rStyle w:val="Hyperlink"/>
                 <w:noProof/>
               </w:rPr>
-              <w:t>15.1</w:t>
+              <w:t>10.3</w:t>
             </w:r>
             <w:r>
               <w:rPr>
@@ -3608,7 +3200,7 @@
                 <w:rStyle w:val="Hyperlink"/>
                 <w:noProof/>
               </w:rPr>
-              <w:t>Concepts excluded from covariates</w:t>
+              <w:t>Systematic Error Assessment</w:t>
             </w:r>
             <w:r>
               <w:rPr>
@@ -3629,7 +3221,417 @@
                 <w:noProof/>
                 <w:webHidden/>
               </w:rPr>
-              <w:instrText xml:space="preserve"> PAGEREF _Toc504973010 \h </w:instrText>
+              <w:instrText xml:space="preserve"> PAGEREF _Toc505238424 \h </w:instrText>
+            </w:r>
+            <w:r>
+              <w:rPr>
+                <w:noProof/>
+                <w:webHidden/>
+              </w:rPr>
+            </w:r>
+            <w:r>
+              <w:rPr>
+                <w:noProof/>
+                <w:webHidden/>
+              </w:rPr>
+              <w:fldChar w:fldCharType="separate"/>
+            </w:r>
+            <w:r>
+              <w:rPr>
+                <w:noProof/>
+                <w:webHidden/>
+              </w:rPr>
+              <w:t>26</w:t>
+            </w:r>
+            <w:r>
+              <w:rPr>
+                <w:noProof/>
+                <w:webHidden/>
+              </w:rPr>
+              <w:fldChar w:fldCharType="end"/>
+            </w:r>
+          </w:hyperlink>
+        </w:p>
+        <w:p>
+          <w:pPr>
+            <w:pStyle w:val="TOC1"/>
+            <w:rPr>
+              <w:rFonts w:asciiTheme="minorHAnsi" w:eastAsiaTheme="minorEastAsia" w:hAnsiTheme="minorHAnsi" w:cstheme="minorBidi"/>
+              <w:noProof/>
+              <w:color w:val="auto"/>
+            </w:rPr>
+          </w:pPr>
+          <w:hyperlink w:anchor="_Toc505238425" w:history="1">
+            <w:r>
+              <w:rPr>
+                <w:rStyle w:val="Hyperlink"/>
+                <w:noProof/>
+              </w:rPr>
+              <w:t>11</w:t>
+            </w:r>
+            <w:r>
+              <w:rPr>
+                <w:rFonts w:asciiTheme="minorHAnsi" w:eastAsiaTheme="minorEastAsia" w:hAnsiTheme="minorHAnsi" w:cstheme="minorBidi"/>
+                <w:noProof/>
+                <w:color w:val="auto"/>
+              </w:rPr>
+              <w:tab/>
+            </w:r>
+            <w:r>
+              <w:rPr>
+                <w:rStyle w:val="Hyperlink"/>
+                <w:noProof/>
+              </w:rPr>
+              <w:t>Strengths and Limitations of the Research Methods</w:t>
+            </w:r>
+            <w:r>
+              <w:rPr>
+                <w:noProof/>
+                <w:webHidden/>
+              </w:rPr>
+              <w:tab/>
+            </w:r>
+            <w:r>
+              <w:rPr>
+                <w:noProof/>
+                <w:webHidden/>
+              </w:rPr>
+              <w:fldChar w:fldCharType="begin"/>
+            </w:r>
+            <w:r>
+              <w:rPr>
+                <w:noProof/>
+                <w:webHidden/>
+              </w:rPr>
+              <w:instrText xml:space="preserve"> PAGEREF _Toc505238425 \h </w:instrText>
+            </w:r>
+            <w:r>
+              <w:rPr>
+                <w:noProof/>
+                <w:webHidden/>
+              </w:rPr>
+            </w:r>
+            <w:r>
+              <w:rPr>
+                <w:noProof/>
+                <w:webHidden/>
+              </w:rPr>
+              <w:fldChar w:fldCharType="separate"/>
+            </w:r>
+            <w:r>
+              <w:rPr>
+                <w:noProof/>
+                <w:webHidden/>
+              </w:rPr>
+              <w:t>27</w:t>
+            </w:r>
+            <w:r>
+              <w:rPr>
+                <w:noProof/>
+                <w:webHidden/>
+              </w:rPr>
+              <w:fldChar w:fldCharType="end"/>
+            </w:r>
+          </w:hyperlink>
+        </w:p>
+        <w:p>
+          <w:pPr>
+            <w:pStyle w:val="TOC1"/>
+            <w:rPr>
+              <w:rFonts w:asciiTheme="minorHAnsi" w:eastAsiaTheme="minorEastAsia" w:hAnsiTheme="minorHAnsi" w:cstheme="minorBidi"/>
+              <w:noProof/>
+              <w:color w:val="auto"/>
+            </w:rPr>
+          </w:pPr>
+          <w:hyperlink w:anchor="_Toc505238426" w:history="1">
+            <w:r>
+              <w:rPr>
+                <w:rStyle w:val="Hyperlink"/>
+                <w:noProof/>
+              </w:rPr>
+              <w:t>12</w:t>
+            </w:r>
+            <w:r>
+              <w:rPr>
+                <w:rFonts w:asciiTheme="minorHAnsi" w:eastAsiaTheme="minorEastAsia" w:hAnsiTheme="minorHAnsi" w:cstheme="minorBidi"/>
+                <w:noProof/>
+                <w:color w:val="auto"/>
+              </w:rPr>
+              <w:tab/>
+            </w:r>
+            <w:r>
+              <w:rPr>
+                <w:rStyle w:val="Hyperlink"/>
+                <w:noProof/>
+              </w:rPr>
+              <w:t>Protection of Human Subjects</w:t>
+            </w:r>
+            <w:r>
+              <w:rPr>
+                <w:noProof/>
+                <w:webHidden/>
+              </w:rPr>
+              <w:tab/>
+            </w:r>
+            <w:r>
+              <w:rPr>
+                <w:noProof/>
+                <w:webHidden/>
+              </w:rPr>
+              <w:fldChar w:fldCharType="begin"/>
+            </w:r>
+            <w:r>
+              <w:rPr>
+                <w:noProof/>
+                <w:webHidden/>
+              </w:rPr>
+              <w:instrText xml:space="preserve"> PAGEREF _Toc505238426 \h </w:instrText>
+            </w:r>
+            <w:r>
+              <w:rPr>
+                <w:noProof/>
+                <w:webHidden/>
+              </w:rPr>
+            </w:r>
+            <w:r>
+              <w:rPr>
+                <w:noProof/>
+                <w:webHidden/>
+              </w:rPr>
+              <w:fldChar w:fldCharType="separate"/>
+            </w:r>
+            <w:r>
+              <w:rPr>
+                <w:noProof/>
+                <w:webHidden/>
+              </w:rPr>
+              <w:t>28</w:t>
+            </w:r>
+            <w:r>
+              <w:rPr>
+                <w:noProof/>
+                <w:webHidden/>
+              </w:rPr>
+              <w:fldChar w:fldCharType="end"/>
+            </w:r>
+          </w:hyperlink>
+        </w:p>
+        <w:p>
+          <w:pPr>
+            <w:pStyle w:val="TOC1"/>
+            <w:rPr>
+              <w:rFonts w:asciiTheme="minorHAnsi" w:eastAsiaTheme="minorEastAsia" w:hAnsiTheme="minorHAnsi" w:cstheme="minorBidi"/>
+              <w:noProof/>
+              <w:color w:val="auto"/>
+            </w:rPr>
+          </w:pPr>
+          <w:hyperlink w:anchor="_Toc505238427" w:history="1">
+            <w:r>
+              <w:rPr>
+                <w:rStyle w:val="Hyperlink"/>
+                <w:noProof/>
+              </w:rPr>
+              <w:t>13</w:t>
+            </w:r>
+            <w:r>
+              <w:rPr>
+                <w:rFonts w:asciiTheme="minorHAnsi" w:eastAsiaTheme="minorEastAsia" w:hAnsiTheme="minorHAnsi" w:cstheme="minorBidi"/>
+                <w:noProof/>
+                <w:color w:val="auto"/>
+              </w:rPr>
+              <w:tab/>
+            </w:r>
+            <w:r>
+              <w:rPr>
+                <w:rStyle w:val="Hyperlink"/>
+                <w:noProof/>
+              </w:rPr>
+              <w:t>Management and Reporting of Adverse Events and Adverse Reactions</w:t>
+            </w:r>
+            <w:r>
+              <w:rPr>
+                <w:noProof/>
+                <w:webHidden/>
+              </w:rPr>
+              <w:tab/>
+            </w:r>
+            <w:r>
+              <w:rPr>
+                <w:noProof/>
+                <w:webHidden/>
+              </w:rPr>
+              <w:fldChar w:fldCharType="begin"/>
+            </w:r>
+            <w:r>
+              <w:rPr>
+                <w:noProof/>
+                <w:webHidden/>
+              </w:rPr>
+              <w:instrText xml:space="preserve"> PAGEREF _Toc505238427 \h </w:instrText>
+            </w:r>
+            <w:r>
+              <w:rPr>
+                <w:noProof/>
+                <w:webHidden/>
+              </w:rPr>
+            </w:r>
+            <w:r>
+              <w:rPr>
+                <w:noProof/>
+                <w:webHidden/>
+              </w:rPr>
+              <w:fldChar w:fldCharType="separate"/>
+            </w:r>
+            <w:r>
+              <w:rPr>
+                <w:noProof/>
+                <w:webHidden/>
+              </w:rPr>
+              <w:t>28</w:t>
+            </w:r>
+            <w:r>
+              <w:rPr>
+                <w:noProof/>
+                <w:webHidden/>
+              </w:rPr>
+              <w:fldChar w:fldCharType="end"/>
+            </w:r>
+          </w:hyperlink>
+        </w:p>
+        <w:p>
+          <w:pPr>
+            <w:pStyle w:val="TOC1"/>
+            <w:rPr>
+              <w:rFonts w:asciiTheme="minorHAnsi" w:eastAsiaTheme="minorEastAsia" w:hAnsiTheme="minorHAnsi" w:cstheme="minorBidi"/>
+              <w:noProof/>
+              <w:color w:val="auto"/>
+            </w:rPr>
+          </w:pPr>
+          <w:hyperlink w:anchor="_Toc505238428" w:history="1">
+            <w:r>
+              <w:rPr>
+                <w:rStyle w:val="Hyperlink"/>
+                <w:noProof/>
+              </w:rPr>
+              <w:t>14</w:t>
+            </w:r>
+            <w:r>
+              <w:rPr>
+                <w:rFonts w:asciiTheme="minorHAnsi" w:eastAsiaTheme="minorEastAsia" w:hAnsiTheme="minorHAnsi" w:cstheme="minorBidi"/>
+                <w:noProof/>
+                <w:color w:val="auto"/>
+              </w:rPr>
+              <w:tab/>
+            </w:r>
+            <w:r>
+              <w:rPr>
+                <w:rStyle w:val="Hyperlink"/>
+                <w:noProof/>
+              </w:rPr>
+              <w:t>Plans for Disseminating and Communicating Study Results</w:t>
+            </w:r>
+            <w:r>
+              <w:rPr>
+                <w:noProof/>
+                <w:webHidden/>
+              </w:rPr>
+              <w:tab/>
+            </w:r>
+            <w:r>
+              <w:rPr>
+                <w:noProof/>
+                <w:webHidden/>
+              </w:rPr>
+              <w:fldChar w:fldCharType="begin"/>
+            </w:r>
+            <w:r>
+              <w:rPr>
+                <w:noProof/>
+                <w:webHidden/>
+              </w:rPr>
+              <w:instrText xml:space="preserve"> PAGEREF _Toc505238428 \h </w:instrText>
+            </w:r>
+            <w:r>
+              <w:rPr>
+                <w:noProof/>
+                <w:webHidden/>
+              </w:rPr>
+            </w:r>
+            <w:r>
+              <w:rPr>
+                <w:noProof/>
+                <w:webHidden/>
+              </w:rPr>
+              <w:fldChar w:fldCharType="separate"/>
+            </w:r>
+            <w:r>
+              <w:rPr>
+                <w:noProof/>
+                <w:webHidden/>
+              </w:rPr>
+              <w:t>28</w:t>
+            </w:r>
+            <w:r>
+              <w:rPr>
+                <w:noProof/>
+                <w:webHidden/>
+              </w:rPr>
+              <w:fldChar w:fldCharType="end"/>
+            </w:r>
+          </w:hyperlink>
+        </w:p>
+        <w:p>
+          <w:pPr>
+            <w:pStyle w:val="TOC1"/>
+            <w:rPr>
+              <w:rFonts w:asciiTheme="minorHAnsi" w:eastAsiaTheme="minorEastAsia" w:hAnsiTheme="minorHAnsi" w:cstheme="minorBidi"/>
+              <w:noProof/>
+              <w:color w:val="auto"/>
+            </w:rPr>
+          </w:pPr>
+          <w:hyperlink w:anchor="_Toc505238429" w:history="1">
+            <w:r>
+              <w:rPr>
+                <w:rStyle w:val="Hyperlink"/>
+                <w:noProof/>
+              </w:rPr>
+              <w:t>15</w:t>
+            </w:r>
+            <w:r>
+              <w:rPr>
+                <w:rFonts w:asciiTheme="minorHAnsi" w:eastAsiaTheme="minorEastAsia" w:hAnsiTheme="minorHAnsi" w:cstheme="minorBidi"/>
+                <w:noProof/>
+                <w:color w:val="auto"/>
+              </w:rPr>
+              <w:tab/>
+            </w:r>
+            <w:r>
+              <w:rPr>
+                <w:rStyle w:val="Hyperlink"/>
+                <w:noProof/>
+              </w:rPr>
+              <w:t>Appendix 1</w:t>
+            </w:r>
+            <w:r>
+              <w:rPr>
+                <w:noProof/>
+                <w:webHidden/>
+              </w:rPr>
+              <w:tab/>
+            </w:r>
+            <w:r>
+              <w:rPr>
+                <w:noProof/>
+                <w:webHidden/>
+              </w:rPr>
+              <w:fldChar w:fldCharType="begin"/>
+            </w:r>
+            <w:r>
+              <w:rPr>
+                <w:noProof/>
+                <w:webHidden/>
+              </w:rPr>
+              <w:instrText xml:space="preserve"> PAGEREF _Toc505238429 \h </w:instrText>
             </w:r>
             <w:r>
               <w:rPr>
@@ -3673,13 +3675,13 @@
               <w:color w:val="auto"/>
             </w:rPr>
           </w:pPr>
-          <w:hyperlink w:anchor="_Toc504973011" w:history="1">
+          <w:hyperlink w:anchor="_Toc505238430" w:history="1">
             <w:r>
               <w:rPr>
                 <w:rStyle w:val="Hyperlink"/>
                 <w:noProof/>
               </w:rPr>
-              <w:t>15.2</w:t>
+              <w:t>15.1</w:t>
             </w:r>
             <w:r>
               <w:rPr>
@@ -3694,7 +3696,7 @@
                 <w:rStyle w:val="Hyperlink"/>
                 <w:noProof/>
               </w:rPr>
-              <w:t>Negative controls</w:t>
+              <w:t>Concepts excluded from covariates</w:t>
             </w:r>
             <w:r>
               <w:rPr>
@@ -3715,7 +3717,93 @@
                 <w:noProof/>
                 <w:webHidden/>
               </w:rPr>
-              <w:instrText xml:space="preserve"> PAGEREF _Toc504973011 \h </w:instrText>
+              <w:instrText xml:space="preserve"> PAGEREF _Toc505238430 \h </w:instrText>
+            </w:r>
+            <w:r>
+              <w:rPr>
+                <w:noProof/>
+                <w:webHidden/>
+              </w:rPr>
+            </w:r>
+            <w:r>
+              <w:rPr>
+                <w:noProof/>
+                <w:webHidden/>
+              </w:rPr>
+              <w:fldChar w:fldCharType="separate"/>
+            </w:r>
+            <w:r>
+              <w:rPr>
+                <w:noProof/>
+                <w:webHidden/>
+              </w:rPr>
+              <w:t>28</w:t>
+            </w:r>
+            <w:r>
+              <w:rPr>
+                <w:noProof/>
+                <w:webHidden/>
+              </w:rPr>
+              <w:fldChar w:fldCharType="end"/>
+            </w:r>
+          </w:hyperlink>
+        </w:p>
+        <w:p>
+          <w:pPr>
+            <w:pStyle w:val="TOC2"/>
+            <w:tabs>
+              <w:tab w:val="left" w:pos="880"/>
+              <w:tab w:val="right" w:leader="dot" w:pos="9350"/>
+            </w:tabs>
+            <w:rPr>
+              <w:rFonts w:asciiTheme="minorHAnsi" w:eastAsiaTheme="minorEastAsia" w:hAnsiTheme="minorHAnsi" w:cstheme="minorBidi"/>
+              <w:noProof/>
+              <w:color w:val="auto"/>
+            </w:rPr>
+          </w:pPr>
+          <w:hyperlink w:anchor="_Toc505238431" w:history="1">
+            <w:r>
+              <w:rPr>
+                <w:rStyle w:val="Hyperlink"/>
+                <w:noProof/>
+              </w:rPr>
+              <w:t>15.2</w:t>
+            </w:r>
+            <w:r>
+              <w:rPr>
+                <w:rFonts w:asciiTheme="minorHAnsi" w:eastAsiaTheme="minorEastAsia" w:hAnsiTheme="minorHAnsi" w:cstheme="minorBidi"/>
+                <w:noProof/>
+                <w:color w:val="auto"/>
+              </w:rPr>
+              <w:tab/>
+            </w:r>
+            <w:r>
+              <w:rPr>
+                <w:rStyle w:val="Hyperlink"/>
+                <w:noProof/>
+              </w:rPr>
+              <w:t>Negative controls</w:t>
+            </w:r>
+            <w:r>
+              <w:rPr>
+                <w:noProof/>
+                <w:webHidden/>
+              </w:rPr>
+              <w:tab/>
+            </w:r>
+            <w:r>
+              <w:rPr>
+                <w:noProof/>
+                <w:webHidden/>
+              </w:rPr>
+              <w:fldChar w:fldCharType="begin"/>
+            </w:r>
+            <w:r>
+              <w:rPr>
+                <w:noProof/>
+                <w:webHidden/>
+              </w:rPr>
+              <w:instrText xml:space="preserve"> PAGEREF _Toc505238431 \h </w:instrText>
             </w:r>
             <w:r>
               <w:rPr>
@@ -3755,7 +3843,7 @@
               <w:color w:val="auto"/>
             </w:rPr>
           </w:pPr>
-          <w:hyperlink w:anchor="_Toc504973012" w:history="1">
+          <w:hyperlink w:anchor="_Toc505238432" w:history="1">
             <w:r>
               <w:rPr>
                 <w:rStyle w:val="Hyperlink"/>
@@ -3797,7 +3885,7 @@
                 <w:noProof/>
                 <w:webHidden/>
               </w:rPr>
-              <w:instrText xml:space="preserve"> PAGEREF _Toc504973012 \h </w:instrText>
+              <w:instrText xml:space="preserve"> PAGEREF _Toc505238432 \h </w:instrText>
             </w:r>
             <w:r>
               <w:rPr>
@@ -3847,7 +3935,7 @@
       <w:pPr>
         <w:pStyle w:val="Heading1"/>
       </w:pPr>
-      <w:bookmarkStart w:id="1" w:name="_Toc504972971"/>
+      <w:bookmarkStart w:id="2" w:name="_Toc505238390"/>
       <w:r>
         <w:lastRenderedPageBreak/>
         <w:t xml:space="preserve">List of </w:t>
@@ -3855,7 +3943,7 @@
       <w:r>
         <w:t>abbreviations</w:t>
       </w:r>
-      <w:bookmarkEnd w:id="1"/>
+      <w:bookmarkEnd w:id="2"/>
     </w:p>
     <w:p>
       <w:pPr>
@@ -4118,11 +4206,11 @@
       <w:pPr>
         <w:pStyle w:val="Heading1"/>
       </w:pPr>
-      <w:bookmarkStart w:id="2" w:name="_Toc504972972"/>
+      <w:bookmarkStart w:id="3" w:name="_Toc505238391"/>
       <w:r>
         <w:t>Abstract</w:t>
       </w:r>
-      <w:bookmarkEnd w:id="2"/>
+      <w:bookmarkEnd w:id="3"/>
     </w:p>
     <w:p>
       <w:pPr>
@@ -4159,11 +4247,11 @@
       <w:pPr>
         <w:pStyle w:val="Heading1"/>
       </w:pPr>
-      <w:bookmarkStart w:id="3" w:name="_Toc504972973"/>
+      <w:bookmarkStart w:id="4" w:name="_Toc505238392"/>
       <w:r>
         <w:t>Amendments and Updates</w:t>
       </w:r>
-      <w:bookmarkEnd w:id="3"/>
+      <w:bookmarkEnd w:id="4"/>
     </w:p>
     <w:tbl>
       <w:tblPr>
@@ -4301,11 +4389,11 @@
       <w:pPr>
         <w:pStyle w:val="Heading1"/>
       </w:pPr>
-      <w:bookmarkStart w:id="4" w:name="_Toc504972974"/>
+      <w:bookmarkStart w:id="5" w:name="_Toc505238393"/>
       <w:r>
         <w:t>Milestones</w:t>
       </w:r>
-      <w:bookmarkEnd w:id="4"/>
+      <w:bookmarkEnd w:id="5"/>
     </w:p>
     <w:tbl>
       <w:tblPr>
@@ -4458,11 +4546,11 @@
       <w:pPr>
         <w:pStyle w:val="Heading1"/>
       </w:pPr>
-      <w:bookmarkStart w:id="5" w:name="_Toc504972975"/>
+      <w:bookmarkStart w:id="6" w:name="_Toc505238394"/>
       <w:r>
         <w:t>Rationale and Background</w:t>
       </w:r>
-      <w:bookmarkEnd w:id="5"/>
+      <w:bookmarkEnd w:id="6"/>
     </w:p>
     <w:p>
       <w:pPr>
@@ -5649,21 +5737,21 @@
       <w:pPr>
         <w:pStyle w:val="Heading1"/>
       </w:pPr>
-      <w:bookmarkStart w:id="6" w:name="_Toc504972976"/>
+      <w:bookmarkStart w:id="7" w:name="_Toc505238395"/>
       <w:r>
         <w:t>Study Objectives</w:t>
       </w:r>
-      <w:bookmarkEnd w:id="6"/>
+      <w:bookmarkEnd w:id="7"/>
     </w:p>
     <w:p>
       <w:pPr>
         <w:pStyle w:val="Heading2"/>
       </w:pPr>
-      <w:bookmarkStart w:id="7" w:name="_Toc504972977"/>
+      <w:bookmarkStart w:id="8" w:name="_Toc505238396"/>
       <w:r>
         <w:t>Primary Hypothesis</w:t>
       </w:r>
-      <w:bookmarkEnd w:id="7"/>
+      <w:bookmarkEnd w:id="8"/>
     </w:p>
     <w:p>
       <w:pPr>
@@ -5673,7 +5761,7 @@
           <w:numId w:val="13"/>
         </w:numPr>
       </w:pPr>
-      <w:bookmarkStart w:id="8" w:name="_Hlk504658485"/>
+      <w:bookmarkStart w:id="9" w:name="_Hlk504658485"/>
       <w:r>
         <w:t xml:space="preserve">This study’s primary hypothesis is that there is no difference in incidence rate of </w:t>
       </w:r>
@@ -5715,11 +5803,11 @@
       <w:pPr>
         <w:pStyle w:val="Heading2"/>
       </w:pPr>
-      <w:bookmarkStart w:id="9" w:name="_Toc504972978"/>
+      <w:bookmarkStart w:id="10" w:name="_Toc505238397"/>
       <w:r>
         <w:t>Secondary Hypothesis</w:t>
       </w:r>
-      <w:bookmarkEnd w:id="9"/>
+      <w:bookmarkEnd w:id="10"/>
     </w:p>
     <w:p>
       <w:pPr>
@@ -5740,15 +5828,15 @@
       <w:pPr>
         <w:pStyle w:val="Heading2"/>
       </w:pPr>
-      <w:bookmarkStart w:id="10" w:name="_Toc504972979"/>
-      <w:bookmarkEnd w:id="8"/>
+      <w:bookmarkStart w:id="11" w:name="_Toc505238398"/>
+      <w:bookmarkEnd w:id="9"/>
       <w:r>
         <w:t xml:space="preserve">Primary </w:t>
       </w:r>
       <w:r>
         <w:t>Objective</w:t>
       </w:r>
-      <w:bookmarkEnd w:id="10"/>
+      <w:bookmarkEnd w:id="11"/>
     </w:p>
     <w:p>
       <w:pPr>
@@ -5977,11 +6065,11 @@
       <w:pPr>
         <w:pStyle w:val="Heading2"/>
       </w:pPr>
-      <w:bookmarkStart w:id="11" w:name="_Toc504972980"/>
+      <w:bookmarkStart w:id="12" w:name="_Toc505238399"/>
       <w:r>
         <w:t>Secondary Objective</w:t>
       </w:r>
-      <w:bookmarkEnd w:id="11"/>
+      <w:bookmarkEnd w:id="12"/>
     </w:p>
     <w:p>
       <w:pPr>
@@ -6024,22 +6112,22 @@
       <w:pPr>
         <w:pStyle w:val="Heading1"/>
       </w:pPr>
-      <w:bookmarkStart w:id="12" w:name="_Toc504972981"/>
+      <w:bookmarkStart w:id="13" w:name="_Toc505238400"/>
       <w:r>
         <w:t>Research methods</w:t>
       </w:r>
-      <w:bookmarkEnd w:id="12"/>
+      <w:bookmarkEnd w:id="13"/>
     </w:p>
     <w:p>
       <w:pPr>
         <w:pStyle w:val="Heading2"/>
       </w:pPr>
-      <w:bookmarkStart w:id="13" w:name="_Toc504972982"/>
       <w:bookmarkStart w:id="14" w:name="_Hlk504658775"/>
+      <w:bookmarkStart w:id="15" w:name="_Toc505238401"/>
       <w:r>
         <w:t>Study Design</w:t>
       </w:r>
-      <w:bookmarkEnd w:id="13"/>
+      <w:bookmarkEnd w:id="15"/>
     </w:p>
     <w:p>
       <w:pPr>
@@ -6139,13 +6227,13 @@
       <w:pPr>
         <w:pStyle w:val="Heading2"/>
       </w:pPr>
-      <w:bookmarkStart w:id="15" w:name="_Toc504125179"/>
-      <w:bookmarkStart w:id="16" w:name="_Toc504972983"/>
+      <w:bookmarkStart w:id="16" w:name="_Toc504125179"/>
+      <w:bookmarkStart w:id="17" w:name="_Toc505238402"/>
       <w:r>
         <w:t>Data Source(s)</w:t>
       </w:r>
-      <w:bookmarkEnd w:id="15"/>
       <w:bookmarkEnd w:id="16"/>
+      <w:bookmarkEnd w:id="17"/>
     </w:p>
     <w:p>
       <w:r>
@@ -6318,14 +6406,14 @@
       <w:pPr>
         <w:pStyle w:val="Heading2"/>
       </w:pPr>
-      <w:bookmarkStart w:id="17" w:name="_Toc504972984"/>
+      <w:bookmarkStart w:id="18" w:name="_Toc505238403"/>
       <w:r>
         <w:t xml:space="preserve">Study </w:t>
       </w:r>
       <w:r>
         <w:t>population</w:t>
       </w:r>
-      <w:bookmarkEnd w:id="17"/>
+      <w:bookmarkEnd w:id="18"/>
     </w:p>
     <w:p>
       <w:pPr>
@@ -6372,11 +6460,11 @@
       <w:pPr>
         <w:pStyle w:val="Heading3"/>
       </w:pPr>
-      <w:bookmarkStart w:id="18" w:name="_Toc504972985"/>
+      <w:bookmarkStart w:id="19" w:name="_Toc505238404"/>
       <w:r>
         <w:t>Criteria common to both target and comparator cohorts</w:t>
       </w:r>
-      <w:bookmarkEnd w:id="18"/>
+      <w:bookmarkEnd w:id="19"/>
     </w:p>
     <w:p>
       <w:pPr>
@@ -7291,22 +7379,22 @@
       <w:pPr>
         <w:pStyle w:val="Heading2"/>
       </w:pPr>
-      <w:bookmarkStart w:id="19" w:name="_Toc504972986"/>
+      <w:bookmarkStart w:id="20" w:name="_Toc505238405"/>
       <w:r>
         <w:t>Exposures</w:t>
       </w:r>
-      <w:bookmarkEnd w:id="19"/>
+      <w:bookmarkEnd w:id="20"/>
     </w:p>
     <w:p>
       <w:pPr>
         <w:pStyle w:val="Heading3"/>
       </w:pPr>
-      <w:bookmarkStart w:id="20" w:name="_Toc504972987"/>
+      <w:bookmarkStart w:id="21" w:name="_Toc505238406"/>
       <w:bookmarkEnd w:id="14"/>
       <w:r>
         <w:t>Target: denosumab</w:t>
       </w:r>
-      <w:bookmarkEnd w:id="20"/>
+      <w:bookmarkEnd w:id="21"/>
     </w:p>
     <w:p>
       <w:r>
@@ -16556,11 +16644,11 @@
       <w:pPr>
         <w:pStyle w:val="Heading3"/>
       </w:pPr>
-      <w:bookmarkStart w:id="21" w:name="_Toc504972988"/>
+      <w:bookmarkStart w:id="22" w:name="_Toc505238407"/>
       <w:r>
         <w:t>Comparator: Zoledronic Acid</w:t>
       </w:r>
-      <w:bookmarkEnd w:id="21"/>
+      <w:bookmarkEnd w:id="22"/>
     </w:p>
     <w:p>
       <w:r>
@@ -28182,30 +28270,30 @@
       <w:pPr>
         <w:pStyle w:val="Heading2"/>
       </w:pPr>
-      <w:bookmarkStart w:id="22" w:name="_Toc504972989"/>
+      <w:bookmarkStart w:id="23" w:name="_Toc505238408"/>
       <w:r>
         <w:t>Outcomes</w:t>
-      </w:r>
-      <w:bookmarkEnd w:id="22"/>
-    </w:p>
-    <w:p>
-      <w:pPr>
-        <w:pStyle w:val="Heading3"/>
-      </w:pPr>
-      <w:bookmarkStart w:id="23" w:name="_Toc504972990"/>
-      <w:r>
-        <w:t>Skeletal-related events</w:t>
       </w:r>
       <w:bookmarkEnd w:id="23"/>
     </w:p>
     <w:p>
       <w:pPr>
+        <w:pStyle w:val="Heading3"/>
+      </w:pPr>
+      <w:bookmarkStart w:id="24" w:name="_Toc505238409"/>
+      <w:r>
+        <w:t>Skeletal-related events</w:t>
+      </w:r>
+      <w:bookmarkEnd w:id="24"/>
+    </w:p>
+    <w:p>
+      <w:pPr>
         <w:rPr>
           <w:rStyle w:val="Hyperlink"/>
         </w:rPr>
       </w:pPr>
-      <w:bookmarkStart w:id="24" w:name="_7uygrp6kc9e6" w:colFirst="0" w:colLast="0"/>
-      <w:bookmarkEnd w:id="24"/>
+      <w:bookmarkStart w:id="25" w:name="_7uygrp6kc9e6" w:colFirst="0" w:colLast="0"/>
+      <w:bookmarkEnd w:id="25"/>
       <w:r>
         <w:t xml:space="preserve">URL: </w:t>
       </w:r>
@@ -37013,11 +37101,11 @@
       <w:pPr>
         <w:pStyle w:val="Heading3"/>
       </w:pPr>
-      <w:bookmarkStart w:id="25" w:name="_Toc504972991"/>
+      <w:bookmarkStart w:id="26" w:name="_Toc505238410"/>
       <w:r>
         <w:t>Negative control outcomes</w:t>
       </w:r>
-      <w:bookmarkEnd w:id="25"/>
+      <w:bookmarkEnd w:id="26"/>
     </w:p>
     <w:p>
       <w:pPr>
@@ -37699,11 +37787,11 @@
       <w:pPr>
         <w:pStyle w:val="Heading3"/>
       </w:pPr>
-      <w:bookmarkStart w:id="26" w:name="_Toc504972992"/>
+      <w:bookmarkStart w:id="27" w:name="_Toc505238411"/>
       <w:r>
         <w:t>Positive control outcomes</w:t>
       </w:r>
-      <w:bookmarkEnd w:id="26"/>
+      <w:bookmarkEnd w:id="27"/>
     </w:p>
     <w:p>
       <w:pPr>
@@ -37797,21 +37885,21 @@
       <w:pPr>
         <w:pStyle w:val="Heading2"/>
       </w:pPr>
-      <w:bookmarkStart w:id="27" w:name="_Toc504972993"/>
+      <w:bookmarkStart w:id="28" w:name="_Toc505238412"/>
       <w:r>
         <w:t>Covariates</w:t>
       </w:r>
-      <w:bookmarkEnd w:id="27"/>
+      <w:bookmarkEnd w:id="28"/>
     </w:p>
     <w:p>
       <w:pPr>
         <w:pStyle w:val="Heading3"/>
       </w:pPr>
-      <w:bookmarkStart w:id="28" w:name="_Toc504972994"/>
+      <w:bookmarkStart w:id="29" w:name="_Toc505238413"/>
       <w:r>
         <w:t>Propensity score covariates</w:t>
       </w:r>
-      <w:bookmarkEnd w:id="28"/>
+      <w:bookmarkEnd w:id="29"/>
     </w:p>
     <w:p>
       <w:pPr>
@@ -38353,59 +38441,19 @@
       <w:pPr>
         <w:pStyle w:val="Heading1"/>
       </w:pPr>
-      <w:bookmarkStart w:id="29" w:name="_Toc504972995"/>
+      <w:bookmarkStart w:id="30" w:name="_Toc505238414"/>
       <w:r>
         <w:t>Data Analysis Plan</w:t>
-      </w:r>
-      <w:bookmarkEnd w:id="29"/>
-    </w:p>
-    <w:p>
-      <w:pPr>
-        <w:pStyle w:val="Heading2"/>
-      </w:pPr>
-      <w:bookmarkStart w:id="30" w:name="_Toc504972996"/>
-      <w:r>
-        <w:t>Calculation of time-at risk</w:t>
       </w:r>
       <w:bookmarkEnd w:id="30"/>
     </w:p>
     <w:p>
       <w:pPr>
-        <w:pStyle w:val="BodyText12"/>
-      </w:pPr>
-      <w:r>
-        <w:t>Similar to the trial, t</w:t>
-      </w:r>
-      <w:r>
-        <w:t>he time-at-risk will be defined as the ‘</w:t>
-      </w:r>
-      <w:r>
-        <w:t>intent to treat</w:t>
-      </w:r>
-      <w:r>
-        <w:t xml:space="preserve">’ period, defined as the time from </w:t>
-      </w:r>
-      <w:r>
-        <w:t xml:space="preserve">the </w:t>
-      </w:r>
-      <w:r>
-        <w:t xml:space="preserve">cohort start date to </w:t>
-      </w:r>
-      <w:r>
-        <w:t xml:space="preserve">40.5 months after cohort start date, because 40.5 months was the maximum time </w:t>
-      </w:r>
-      <w:r>
-        <w:lastRenderedPageBreak/>
-        <w:t xml:space="preserve">subjects could participate in the trial (time between enrollment start and primary analysis date). </w:t>
-      </w:r>
-    </w:p>
-    <w:p>
-      <w:pPr>
         <w:pStyle w:val="Heading2"/>
       </w:pPr>
-      <w:bookmarkStart w:id="31" w:name="_Toc504972997"/>
-      <w:r>
-        <w:t>Model Specification</w:t>
+      <w:bookmarkStart w:id="31" w:name="_Toc505238415"/>
+      <w:r>
+        <w:t>Calculation of time-at risk</w:t>
       </w:r>
       <w:bookmarkEnd w:id="31"/>
     </w:p>
@@ -38414,47 +38462,47 @@
         <w:pStyle w:val="BodyText12"/>
       </w:pPr>
       <w:r>
-        <w:t>In this study, we compare the target cohort with the comparator cohort for the hazards of outcome during the time-at-risk by applying a Cox proportional hazards model.</w:t>
+        <w:t>Similar to the trial, t</w:t>
+      </w:r>
+      <w:r>
+        <w:t>he time-at-risk will be defined as the ‘</w:t>
+      </w:r>
+      <w:r>
+        <w:t>intent to treat</w:t>
+      </w:r>
+      <w:r>
+        <w:t xml:space="preserve">’ period, defined as the time from </w:t>
+      </w:r>
+      <w:r>
+        <w:t xml:space="preserve">the </w:t>
+      </w:r>
+      <w:r>
+        <w:t xml:space="preserve">cohort start date to </w:t>
+      </w:r>
+      <w:r>
+        <w:t xml:space="preserve">40.5 months after cohort start date, because 40.5 months was the maximum time </w:t>
+      </w:r>
+      <w:r>
+        <w:lastRenderedPageBreak/>
+        <w:t xml:space="preserve">subjects could participate in the trial (time between enrollment start and primary analysis date). </w:t>
       </w:r>
     </w:p>
     <w:p>
       <w:pPr>
-        <w:pStyle w:val="BodyText12"/>
-      </w:pPr>
-      <w:r>
-        <w:t>The time-to-event of outcome among patients in the target and comparator cohorts is determined by calculating the number of days from the start of the time-at-risk win</w:t>
-      </w:r>
-      <w:r>
-        <w:t xml:space="preserve">dow (the </w:t>
-      </w:r>
-      <w:r>
-        <w:t>cohort start date</w:t>
-      </w:r>
-      <w:r>
-        <w:t>)</w:t>
-      </w:r>
-      <w:r>
-        <w:t xml:space="preserve">, until the earliest event among 1) the first occurrence of the outcome, 2) the end of the time-at-risk window, </w:t>
-      </w:r>
-      <w:r>
-        <w:t xml:space="preserve">40.5 months after </w:t>
-      </w:r>
-      <w:r>
-        <w:t>cohort end date, and 3) the end of the observation period that spans the time-at-risk start.</w:t>
-      </w:r>
+        <w:pStyle w:val="Heading2"/>
+      </w:pPr>
+      <w:bookmarkStart w:id="32" w:name="_Toc505238416"/>
+      <w:r>
+        <w:t>Model Specification</w:t>
+      </w:r>
+      <w:bookmarkEnd w:id="32"/>
     </w:p>
     <w:p>
       <w:pPr>
         <w:pStyle w:val="BodyText12"/>
       </w:pPr>
       <w:r>
-        <w:t xml:space="preserve">Patients with the outcome, observed prior to target or comparator cohort entry </w:t>
-      </w:r>
-      <w:r>
-        <w:t>are not</w:t>
-      </w:r>
-      <w:r>
-        <w:t xml:space="preserve"> excluded from consideration.</w:t>
+        <w:t>In this study, we compare the target cohort with the comparator cohort for the hazards of outcome during the time-at-risk by applying a Cox proportional hazards model.</w:t>
       </w:r>
     </w:p>
     <w:p>
@@ -38462,38 +38510,73 @@
         <w:pStyle w:val="BodyText12"/>
       </w:pPr>
       <w:r>
-        <w:t>Propensity scores will be used as an analytic strategy to reduce potential confounding due to imbalance between the target and comparator cohorts in baseline covariates. The propensity score is the probability of a patient being classified in the target cohort vs. the comparator cohort, given a set of observed covariates. In this study, the propensity score is estimated for each patient, using the predicted probability from a regularized logistic regression model, fit with a Laplace prior (LASSO) and the regularization hyperparameter selected by optimizing the likelihood in a 10-fold cross validation</w:t>
-      </w:r>
-      <w:r>
-        <w:t xml:space="preserve"> using 10 replications per fold</w:t>
-      </w:r>
-      <w:r>
-        <w:t xml:space="preserve">, </w:t>
-      </w:r>
-      <w:bookmarkStart w:id="32" w:name="_GoBack"/>
-      <w:bookmarkEnd w:id="32"/>
-      <w:r>
-        <w:t>a starting variance of 0.01 and a tolerance of 2e-7. Covariates to be used in the propensity score model are listed in section 8.5.</w:t>
+        <w:t>The time-to-event of outcome among patients in the target and comparator cohorts is determined by calculating the number of days from the start of the time-at-risk win</w:t>
+      </w:r>
+      <w:r>
+        <w:t xml:space="preserve">dow (the </w:t>
+      </w:r>
+      <w:r>
+        <w:t>cohort start date</w:t>
+      </w:r>
+      <w:r>
+        <w:t>)</w:t>
+      </w:r>
+      <w:r>
+        <w:t xml:space="preserve">, until the earliest event among 1) the first occurrence of the outcome, 2) the end of the time-at-risk window, </w:t>
+      </w:r>
+      <w:r>
+        <w:t xml:space="preserve">40.5 months after </w:t>
+      </w:r>
+      <w:r>
+        <w:t>cohort end date, and 3) the end of the observation period that spans the time-at-risk start.</w:t>
       </w:r>
     </w:p>
     <w:p>
       <w:pPr>
-        <w:rPr>
-          <w:rFonts w:asciiTheme="minorHAnsi" w:hAnsiTheme="minorHAnsi" w:cstheme="minorHAnsi"/>
-        </w:rPr>
-      </w:pPr>
-      <w:r>
-        <w:rPr>
-          <w:rFonts w:asciiTheme="minorHAnsi" w:hAnsiTheme="minorHAnsi" w:cstheme="minorHAnsi"/>
-        </w:rPr>
-        <w:t>The target cohort and comparator cohorts will be stratified into five quantiles of the propensity score distribution. The final outcome model will apply a conditional Cox proportional hazard model, conditions on the propensity score strata.</w:t>
+        <w:pStyle w:val="BodyText12"/>
+      </w:pPr>
+      <w:r>
+        <w:t xml:space="preserve">Patients with the outcome, observed prior to target or comparator cohort entry </w:t>
+      </w:r>
+      <w:r>
+        <w:t>are not</w:t>
+      </w:r>
+      <w:r>
+        <w:t xml:space="preserve"> excluded from consideration.</w:t>
       </w:r>
     </w:p>
     <w:p>
       <w:pPr>
+        <w:pStyle w:val="BodyText12"/>
+      </w:pPr>
+      <w:r>
+        <w:t>Propensity scores will be used as an analytic strategy to reduce potential confounding due to imbalance between the target and comparator cohorts in baseline covariates. The propensity score is the probability of a patient being classified in the target cohort vs. the comparator cohort, given a set of observed covariates. In this study, the propensity score is estimated for each patient, using the predicted probability from a regularized logistic regression model, fit with a Laplace prior (LASSO) and the regularization hyperparameter selected by optimizing the likelihood in a 10-fold cross validation</w:t>
+      </w:r>
+      <w:r>
+        <w:t xml:space="preserve"> using 10 replications per fold</w:t>
+      </w:r>
+      <w:r>
+        <w:t>, a starting variance of 0.01 and a tolerance of 2e-7. Covariates to be used in the propensity score model are listed in section 8.5.</w:t>
+      </w:r>
+    </w:p>
+    <w:p>
+      <w:pPr>
+        <w:rPr>
+          <w:rFonts w:asciiTheme="minorHAnsi" w:hAnsiTheme="minorHAnsi" w:cstheme="minorHAnsi"/>
+        </w:rPr>
+      </w:pPr>
+      <w:r>
+        <w:rPr>
+          <w:rFonts w:asciiTheme="minorHAnsi" w:hAnsiTheme="minorHAnsi" w:cstheme="minorHAnsi"/>
+        </w:rPr>
+        <w:t>The target cohort and comparator cohorts will be stratified into five quantiles of the propensity score distribution. The final outcome model will apply a conditional Cox proportional hazard model, conditions on the propensity score strata.</w:t>
+      </w:r>
+    </w:p>
+    <w:p>
+      <w:pPr>
         <w:pStyle w:val="Heading3"/>
       </w:pPr>
-      <w:bookmarkStart w:id="33" w:name="_Toc504972998"/>
+      <w:bookmarkStart w:id="33" w:name="_Toc505238417"/>
       <w:r>
         <w:t>Pooling effect estimates across databases</w:t>
       </w:r>
@@ -38518,9 +38601,9 @@
       <w:pPr>
         <w:pStyle w:val="Heading2"/>
       </w:pPr>
-      <w:bookmarkStart w:id="34" w:name="_Toc504972999"/>
-      <w:r>
-        <w:t>Output</w:t>
+      <w:bookmarkStart w:id="34" w:name="_Toc505238418"/>
+      <w:r>
+        <w:t>Analyses to perform</w:t>
       </w:r>
       <w:bookmarkEnd w:id="34"/>
     </w:p>
@@ -38529,54 +38612,235 @@
         <w:pStyle w:val="BodyText12"/>
       </w:pPr>
       <w:r>
-        <w:t>Covariate balance will be summarized in tabular form by showing the mean value for all baseline covariates in the target and comparator cohort, with the associated standardized mean difference computed for each covariate.</w:t>
+        <w:t>The following analyses will be performed:</w:t>
       </w:r>
     </w:p>
     <w:p>
       <w:pPr>
         <w:pStyle w:val="BodyText12"/>
-      </w:pPr>
-      <w:r>
-        <w:t>Once the propensity score model is fit, we will plot the propensity score distribution of the target and comparator cohorts to evaluate the comparability of the two cohorts. The plot will be scaled to the preference score, normalizing for any imbalance in cohort size. The covariates selected within the propensity score model, with associated coefficients will also be reported.</w:t>
+        <w:widowControl/>
+        <w:numPr>
+          <w:ilvl w:val="0"/>
+          <w:numId w:val="39"/>
+        </w:numPr>
+        <w:pBdr>
+          <w:top w:val="none" w:sz="0" w:space="0" w:color="auto"/>
+          <w:left w:val="none" w:sz="0" w:space="0" w:color="auto"/>
+          <w:bottom w:val="none" w:sz="0" w:space="0" w:color="auto"/>
+          <w:right w:val="none" w:sz="0" w:space="0" w:color="auto"/>
+          <w:between w:val="none" w:sz="0" w:space="0" w:color="auto"/>
+        </w:pBdr>
+        <w:spacing w:after="240" w:line="264" w:lineRule="auto"/>
+      </w:pPr>
+      <w:r>
+        <w:t>5</w:t>
+      </w:r>
+      <w:r>
+        <w:t xml:space="preserve"> comparison</w:t>
+      </w:r>
+      <w:r>
+        <w:t>s</w:t>
+      </w:r>
+      <w:r>
+        <w:t xml:space="preserve">: </w:t>
+      </w:r>
+      <w:r>
+        <w:t xml:space="preserve">denosumab versus zoledronic acid, using all inclusion criteria, and removing one criteria at a time in four steps. </w:t>
       </w:r>
     </w:p>
     <w:p>
       <w:pPr>
         <w:pStyle w:val="BodyText12"/>
-      </w:pPr>
-      <w:r>
-        <w:t>A plot showing the propensity score distributions for both cohorts after stratification will be provided, with each quantile cut point shown as a vertical line.</w:t>
-      </w:r>
-      <w:r>
-        <w:t xml:space="preserve"> Covariate balance will be evaluated by plotting the standardized mean difference of each covariate before propensity score stratification against the standardized mean difference for each covariate after propensity score stratification.</w:t>
+        <w:widowControl/>
+        <w:numPr>
+          <w:ilvl w:val="0"/>
+          <w:numId w:val="39"/>
+        </w:numPr>
+        <w:pBdr>
+          <w:top w:val="none" w:sz="0" w:space="0" w:color="auto"/>
+          <w:left w:val="none" w:sz="0" w:space="0" w:color="auto"/>
+          <w:bottom w:val="none" w:sz="0" w:space="0" w:color="auto"/>
+          <w:right w:val="none" w:sz="0" w:space="0" w:color="auto"/>
+          <w:between w:val="none" w:sz="0" w:space="0" w:color="auto"/>
+        </w:pBdr>
+        <w:spacing w:after="240" w:line="264" w:lineRule="auto"/>
+      </w:pPr>
+      <w:r>
+        <w:t xml:space="preserve">1 outcome: </w:t>
+      </w:r>
+      <w:r>
+        <w:t>Skeletal-related events</w:t>
       </w:r>
     </w:p>
     <w:p>
       <w:pPr>
         <w:pStyle w:val="BodyText12"/>
-      </w:pPr>
-      <w:r>
-        <w:lastRenderedPageBreak/>
-        <w:t>An attrition diagram will be provided to detail the loss of patients from the original target cohort and comparator cohort to the subpopulations that remain after all design considerations have been applied.</w:t>
+        <w:widowControl/>
+        <w:numPr>
+          <w:ilvl w:val="0"/>
+          <w:numId w:val="39"/>
+        </w:numPr>
+        <w:pBdr>
+          <w:top w:val="none" w:sz="0" w:space="0" w:color="auto"/>
+          <w:left w:val="none" w:sz="0" w:space="0" w:color="auto"/>
+          <w:bottom w:val="none" w:sz="0" w:space="0" w:color="auto"/>
+          <w:right w:val="none" w:sz="0" w:space="0" w:color="auto"/>
+          <w:between w:val="none" w:sz="0" w:space="0" w:color="auto"/>
+        </w:pBdr>
+        <w:spacing w:after="240" w:line="264" w:lineRule="auto"/>
+      </w:pPr>
+      <w:r>
+        <w:t>1</w:t>
+      </w:r>
+      <w:r>
+        <w:t xml:space="preserve"> time-at-risk definitions: intent-to-treat</w:t>
       </w:r>
     </w:p>
     <w:p>
       <w:pPr>
         <w:pStyle w:val="BodyText12"/>
-      </w:pPr>
-      <w:r>
-        <w:t>The final outcome model, a conditional Cox proportional hazards model, will be summarized by providing the hazards ratio and associated 95% confidence interval. The number of persons, amount of time-at-risk, and number of outcomes in each cohort will also be reported.</w:t>
+        <w:widowControl/>
+        <w:numPr>
+          <w:ilvl w:val="0"/>
+          <w:numId w:val="39"/>
+        </w:numPr>
+        <w:pBdr>
+          <w:top w:val="none" w:sz="0" w:space="0" w:color="auto"/>
+          <w:left w:val="none" w:sz="0" w:space="0" w:color="auto"/>
+          <w:bottom w:val="none" w:sz="0" w:space="0" w:color="auto"/>
+          <w:right w:val="none" w:sz="0" w:space="0" w:color="auto"/>
+          <w:between w:val="none" w:sz="0" w:space="0" w:color="auto"/>
+        </w:pBdr>
+        <w:spacing w:after="240" w:line="264" w:lineRule="auto"/>
+      </w:pPr>
+      <w:r>
+        <w:t>1 model: Cox regression using propensity score stratification</w:t>
       </w:r>
     </w:p>
     <w:p>
       <w:pPr>
+        <w:pStyle w:val="BodyText12"/>
+        <w:widowControl/>
+        <w:numPr>
+          <w:ilvl w:val="0"/>
+          <w:numId w:val="39"/>
+        </w:numPr>
+        <w:pBdr>
+          <w:top w:val="none" w:sz="0" w:space="0" w:color="auto"/>
+          <w:left w:val="none" w:sz="0" w:space="0" w:color="auto"/>
+          <w:bottom w:val="none" w:sz="0" w:space="0" w:color="auto"/>
+          <w:right w:val="none" w:sz="0" w:space="0" w:color="auto"/>
+          <w:between w:val="none" w:sz="0" w:space="0" w:color="auto"/>
+        </w:pBdr>
+        <w:spacing w:after="240" w:line="264" w:lineRule="auto"/>
+      </w:pPr>
+      <w:r>
+        <w:t>1</w:t>
+      </w:r>
+      <w:r>
+        <w:t xml:space="preserve"> databases: </w:t>
+      </w:r>
+      <w:proofErr w:type="spellStart"/>
+      <w:r>
+        <w:t>Optum</w:t>
+      </w:r>
+      <w:proofErr w:type="spellEnd"/>
+    </w:p>
+    <w:p>
+      <w:pPr>
+        <w:pStyle w:val="BodyText12"/>
+      </w:pPr>
+      <w:r>
+        <w:t>The total n</w:t>
+      </w:r>
+      <w:r>
+        <w:t>umber of analyses is therefore 5</w:t>
+      </w:r>
+      <w:r>
+        <w:t xml:space="preserve"> x 1 x </w:t>
+      </w:r>
+      <w:r>
+        <w:t>1</w:t>
+      </w:r>
+      <w:r>
+        <w:t xml:space="preserve"> x 1 x </w:t>
+      </w:r>
+      <w:r>
+        <w:t>1</w:t>
+      </w:r>
+      <w:r>
+        <w:t xml:space="preserve"> = </w:t>
+      </w:r>
+      <w:r>
+        <w:t>5</w:t>
+      </w:r>
+      <w:r>
+        <w:t xml:space="preserve"> analyses.</w:t>
+      </w:r>
+    </w:p>
+    <w:p/>
+    <w:p>
+      <w:pPr>
         <w:pStyle w:val="Heading2"/>
       </w:pPr>
-      <w:bookmarkStart w:id="35" w:name="_Toc504973000"/>
+      <w:bookmarkStart w:id="35" w:name="_Toc505238419"/>
+      <w:r>
+        <w:t>Output</w:t>
+      </w:r>
+      <w:bookmarkEnd w:id="35"/>
+    </w:p>
+    <w:p>
+      <w:pPr>
+        <w:pStyle w:val="BodyText12"/>
+      </w:pPr>
+      <w:r>
+        <w:t>Covariate balance will be summarized in tabular form by showing the mean value for all baseline covariates in the target and comparator cohort, with the associated standardized mean difference computed for each covariate.</w:t>
+      </w:r>
+    </w:p>
+    <w:p>
+      <w:pPr>
+        <w:pStyle w:val="BodyText12"/>
+      </w:pPr>
+      <w:r>
+        <w:t>Once the propensity score model is fit, we will plot the propensity score distribution of the target and comparator cohorts to evaluate the comparability of the two cohorts. The plot will be scaled to the preference score, normalizing for any imbalance in cohort size. The covariates selected within the propensity score model, with associated coefficients will also be reported.</w:t>
+      </w:r>
+    </w:p>
+    <w:p>
+      <w:pPr>
+        <w:pStyle w:val="BodyText12"/>
+      </w:pPr>
+      <w:r>
+        <w:t>A plot showing the propensity score distributions for both cohorts after stratification will be provided, with each quantile cut point shown as a vertical line.</w:t>
+      </w:r>
+      <w:r>
+        <w:t xml:space="preserve"> Covariate balance will be evaluated by plotting the standardized mean difference of each covariate before propensity score stratification against the standardized mean difference for each covariate after propensity score stratification.</w:t>
+      </w:r>
+    </w:p>
+    <w:p>
+      <w:pPr>
+        <w:pStyle w:val="BodyText12"/>
+      </w:pPr>
+      <w:r>
+        <w:t>An attrition diagram will be provided to detail the loss of patients from the original target cohort and comparator cohort to the subpopulations that remain after all design considerations have been applied.</w:t>
+      </w:r>
+    </w:p>
+    <w:p>
+      <w:pPr>
+        <w:pStyle w:val="BodyText12"/>
+      </w:pPr>
+      <w:r>
+        <w:t>The final outcome model, a conditional Cox proportional hazards model, will be summarized by providing the hazards ratio and associated 95% confidence interval. The number of persons, amount of time-at-risk, and number of outcomes in each cohort will also be reported.</w:t>
+      </w:r>
+    </w:p>
+    <w:p>
+      <w:pPr>
+        <w:pStyle w:val="Heading2"/>
+      </w:pPr>
+      <w:bookmarkStart w:id="36" w:name="_Toc505238420"/>
       <w:r>
         <w:t>Evidence Evaluation</w:t>
       </w:r>
-      <w:bookmarkEnd w:id="35"/>
+      <w:bookmarkEnd w:id="36"/>
     </w:p>
     <w:p>
       <w:pPr>
@@ -38816,6 +39080,7 @@
         <w:pStyle w:val="BodyText12"/>
       </w:pPr>
       <w:r>
+        <w:lastRenderedPageBreak/>
         <w:t>Positive control exposures and outcomes are pairs of exposures and outcomes where the hazard ratio is known to be of some magnitude greater than 1. We will synthesize positive controls by starting with the negative controls defined earlier, and adding additional, simulated outcomes during the time-at-risk until the desired true hazard ratio is achieved. The target hazard ratios are 1.5, 2 and 4. The negative and positive controls together will be used to estimate an empirical systematic error model, which will inform whether systematic error changes as a function of true effect size. The empirical systematic error model will then be applied to the target</w:t>
       </w:r>
       <w:r>
@@ -38899,25 +39164,24 @@
       <w:pPr>
         <w:pStyle w:val="Heading1"/>
       </w:pPr>
-      <w:bookmarkStart w:id="36" w:name="_Toc504973001"/>
-      <w:r>
-        <w:lastRenderedPageBreak/>
+      <w:bookmarkStart w:id="37" w:name="_Toc505238421"/>
+      <w:r>
         <w:t>Study</w:t>
       </w:r>
       <w:r>
         <w:t xml:space="preserve"> Diagnostics</w:t>
       </w:r>
-      <w:bookmarkEnd w:id="36"/>
+      <w:bookmarkEnd w:id="37"/>
     </w:p>
     <w:p>
       <w:pPr>
         <w:pStyle w:val="Heading2"/>
       </w:pPr>
-      <w:bookmarkStart w:id="37" w:name="_Toc504973002"/>
+      <w:bookmarkStart w:id="38" w:name="_Toc505238422"/>
       <w:r>
         <w:t>Sample Size and Study Power</w:t>
       </w:r>
-      <w:bookmarkEnd w:id="37"/>
+      <w:bookmarkEnd w:id="38"/>
     </w:p>
     <w:p>
       <w:pPr>
@@ -40189,11 +40453,11 @@
       <w:pPr>
         <w:pStyle w:val="Heading2"/>
       </w:pPr>
-      <w:bookmarkStart w:id="38" w:name="_Toc504973003"/>
+      <w:bookmarkStart w:id="39" w:name="_Toc505238423"/>
       <w:r>
         <w:t>Cohort Comparability</w:t>
       </w:r>
-      <w:bookmarkEnd w:id="38"/>
+      <w:bookmarkEnd w:id="39"/>
       <w:r>
         <w:t xml:space="preserve"> </w:t>
       </w:r>
@@ -40209,7 +40473,11 @@
         <w:t xml:space="preserve"> when applying all inclusion criteria</w:t>
       </w:r>
       <w:r>
-        <w:t>, showing tha</w:t>
+        <w:t xml:space="preserve">, </w:t>
+      </w:r>
+      <w:r>
+        <w:lastRenderedPageBreak/>
+        <w:t>showing tha</w:t>
       </w:r>
       <w:r>
         <w:t xml:space="preserve">t the cohorts </w:t>
@@ -40232,7 +40500,6 @@
         <w:rPr>
           <w:noProof/>
         </w:rPr>
-        <w:lastRenderedPageBreak/>
         <w:drawing>
           <wp:inline distT="0" distB="0" distL="0" distR="0" wp14:anchorId="240698F5" wp14:editId="2F347109">
             <wp:extent cx="4181811" cy="2927268"/>
@@ -40326,6 +40593,7 @@
         <w:rPr>
           <w:noProof/>
         </w:rPr>
+        <w:lastRenderedPageBreak/>
         <w:drawing>
           <wp:inline distT="0" distB="0" distL="0" distR="0" wp14:anchorId="48A0171D" wp14:editId="405FAF35">
             <wp:extent cx="5943600" cy="3566160"/>
@@ -40388,11 +40656,7 @@
         <w:t xml:space="preserve"> </w:t>
       </w:r>
       <w:r>
-        <w:t xml:space="preserve">Covariate balance the top 20 covariates based on standardized difference of mean before (top) </w:t>
-      </w:r>
-      <w:r>
-        <w:lastRenderedPageBreak/>
-        <w:t>and after (bottom) stratification on the propensity score. The red dot indicates the standardized difference before stratification, the blue triangle indicates the standardized difference after stratification.</w:t>
+        <w:t>Covariate balance the top 20 covariates based on standardized difference of mean before (top) and after (bottom) stratification on the propensity score. The red dot indicates the standardized difference before stratification, the blue triangle indicates the standardized difference after stratification.</w:t>
       </w:r>
     </w:p>
     <w:p>
@@ -40465,6 +40729,7 @@
         <w:rPr>
           <w:b/>
         </w:rPr>
+        <w:lastRenderedPageBreak/>
         <w:t>Figure 3</w:t>
       </w:r>
       <w:r>
@@ -40481,12 +40746,11 @@
       <w:pPr>
         <w:pStyle w:val="Heading2"/>
       </w:pPr>
-      <w:bookmarkStart w:id="39" w:name="_Toc504973004"/>
-      <w:r>
-        <w:lastRenderedPageBreak/>
+      <w:bookmarkStart w:id="40" w:name="_Toc505238424"/>
+      <w:r>
         <w:t>Systematic Error Assessment</w:t>
       </w:r>
-      <w:bookmarkEnd w:id="39"/>
+      <w:bookmarkEnd w:id="40"/>
       <w:r>
         <w:t xml:space="preserve"> </w:t>
       </w:r>
@@ -40752,11 +41016,11 @@
       <w:pPr>
         <w:pStyle w:val="Heading1"/>
       </w:pPr>
-      <w:bookmarkStart w:id="40" w:name="_Toc504973005"/>
+      <w:bookmarkStart w:id="41" w:name="_Toc505238425"/>
       <w:r>
         <w:t>Strengths and Limitations of the Research Methods</w:t>
       </w:r>
-      <w:bookmarkEnd w:id="40"/>
+      <w:bookmarkEnd w:id="41"/>
     </w:p>
     <w:p>
       <w:r>
@@ -40837,39 +41101,10 @@
       <w:pPr>
         <w:pStyle w:val="Heading1"/>
       </w:pPr>
-      <w:bookmarkStart w:id="41" w:name="_Toc504973006"/>
+      <w:bookmarkStart w:id="42" w:name="_Toc505238426"/>
       <w:r>
         <w:lastRenderedPageBreak/>
         <w:t>Protection of Human Subjects</w:t>
-      </w:r>
-      <w:bookmarkEnd w:id="41"/>
-    </w:p>
-    <w:p>
-      <w:pPr>
-        <w:pStyle w:val="BodyText12"/>
-      </w:pPr>
-      <w:r>
-        <w:t xml:space="preserve">The use of the </w:t>
-      </w:r>
-      <w:proofErr w:type="spellStart"/>
-      <w:r>
-        <w:t>Optum</w:t>
-      </w:r>
-      <w:proofErr w:type="spellEnd"/>
-      <w:r>
-        <w:t xml:space="preserve"> Extended DoD database were reviewed by the New England Institutional Review Board (IRB) and was determined to be exempt from broad IRB approval, as this research project did not involve human subjects research.</w:t>
-      </w:r>
-      <w:r>
-        <w:t xml:space="preserve"> </w:t>
-      </w:r>
-    </w:p>
-    <w:p>
-      <w:pPr>
-        <w:pStyle w:val="Heading1"/>
-      </w:pPr>
-      <w:bookmarkStart w:id="42" w:name="_Toc504973007"/>
-      <w:r>
-        <w:t>Management and Reporting of Adverse Events and Adverse Reactions</w:t>
       </w:r>
       <w:bookmarkEnd w:id="42"/>
     </w:p>
@@ -40878,28 +41113,27 @@
         <w:pStyle w:val="BodyText12"/>
       </w:pPr>
       <w:r>
-        <w:t>This study uses coded data that already exist in an electronic database.</w:t>
+        <w:t xml:space="preserve">The use of the </w:t>
+      </w:r>
+      <w:proofErr w:type="spellStart"/>
+      <w:r>
+        <w:t>Optum</w:t>
+      </w:r>
+      <w:proofErr w:type="spellEnd"/>
+      <w:r>
+        <w:t xml:space="preserve"> Extended DoD database were reviewed by the New England Institutional Review Board (IRB) and was determined to be exempt from broad IRB approval, as this research project did not involve human subjects research.</w:t>
       </w:r>
       <w:r>
         <w:t xml:space="preserve"> </w:t>
-      </w:r>
-      <w:r>
-        <w:t xml:space="preserve">In this type of database, it is not possible to link (i.e., identify a potential causal association between) a particular product and medical event for any individual. Thus, the minimum criteria for reporting an adverse event (i.e., identifiable patient, identifiable reporter, a suspect product, and event) are not available and adverse events are not reportable as individual </w:t>
-      </w:r>
-      <w:r>
-        <w:t>adverse events</w:t>
-      </w:r>
-      <w:r>
-        <w:t xml:space="preserve"> reports. The study results will be assessed for medically important results.</w:t>
       </w:r>
     </w:p>
     <w:p>
       <w:pPr>
         <w:pStyle w:val="Heading1"/>
       </w:pPr>
-      <w:bookmarkStart w:id="43" w:name="_Toc504973008"/>
-      <w:r>
-        <w:t>Plans for Disseminating and Communicating Study Results</w:t>
+      <w:bookmarkStart w:id="43" w:name="_Toc505238427"/>
+      <w:r>
+        <w:t>Management and Reporting of Adverse Events and Adverse Reactions</w:t>
       </w:r>
       <w:bookmarkEnd w:id="43"/>
     </w:p>
@@ -40908,31 +41142,61 @@
         <w:pStyle w:val="BodyText12"/>
       </w:pPr>
       <w:r>
-        <w:t>The study results will be posted on the OHDSI website after completion of the study. At least one paper describing the study and its results will be written and submitted for publication to a peer-reviewed scientific journal.</w:t>
+        <w:t>This study uses coded data that already exist in an electronic database.</w:t>
+      </w:r>
+      <w:r>
+        <w:t xml:space="preserve"> </w:t>
+      </w:r>
+      <w:r>
+        <w:t xml:space="preserve">In this type of database, it is not possible to link (i.e., identify a potential causal association between) a particular product and medical event for any individual. Thus, the minimum criteria for reporting an adverse event (i.e., identifiable patient, identifiable reporter, a suspect product, and event) are not available and adverse events are not reportable as individual </w:t>
+      </w:r>
+      <w:r>
+        <w:t>adverse events</w:t>
+      </w:r>
+      <w:r>
+        <w:t xml:space="preserve"> reports. The study results will be assessed for medically important results.</w:t>
       </w:r>
     </w:p>
     <w:p>
       <w:pPr>
         <w:pStyle w:val="Heading1"/>
       </w:pPr>
-      <w:bookmarkStart w:id="44" w:name="_Toc504973009"/>
-      <w:bookmarkStart w:id="45" w:name="_Hlk504486224"/>
-      <w:r>
-        <w:t>Appendix 1</w:t>
+      <w:bookmarkStart w:id="44" w:name="_Toc505238428"/>
+      <w:r>
+        <w:t>Plans for Disseminating and Communicating Study Results</w:t>
       </w:r>
       <w:bookmarkEnd w:id="44"/>
     </w:p>
     <w:p>
       <w:pPr>
+        <w:pStyle w:val="BodyText12"/>
+      </w:pPr>
+      <w:r>
+        <w:t>The study results will be posted on the OHDSI website after completion of the study. At least one paper describing the study and its results will be written and submitted for publication to a peer-reviewed scientific journal.</w:t>
+      </w:r>
+    </w:p>
+    <w:p>
+      <w:pPr>
+        <w:pStyle w:val="Heading1"/>
+      </w:pPr>
+      <w:bookmarkStart w:id="45" w:name="_Hlk504486224"/>
+      <w:bookmarkStart w:id="46" w:name="_Toc505238429"/>
+      <w:r>
+        <w:t>Appendix 1</w:t>
+      </w:r>
+      <w:bookmarkEnd w:id="46"/>
+    </w:p>
+    <w:p>
+      <w:pPr>
         <w:pStyle w:val="Heading2"/>
       </w:pPr>
-      <w:bookmarkStart w:id="46" w:name="_Ref504972938"/>
-      <w:bookmarkStart w:id="47" w:name="_Toc504973010"/>
+      <w:bookmarkStart w:id="47" w:name="_Ref504972938"/>
+      <w:bookmarkStart w:id="48" w:name="_Toc505238430"/>
       <w:r>
         <w:t>Concepts excluded from covariates</w:t>
       </w:r>
-      <w:bookmarkEnd w:id="46"/>
       <w:bookmarkEnd w:id="47"/>
+      <w:bookmarkEnd w:id="48"/>
     </w:p>
     <w:p>
       <w:r>
@@ -41482,13 +41746,13 @@
       <w:pPr>
         <w:pStyle w:val="Heading2"/>
       </w:pPr>
-      <w:bookmarkStart w:id="48" w:name="_Ref504972915"/>
-      <w:bookmarkStart w:id="49" w:name="_Toc504973011"/>
+      <w:bookmarkStart w:id="49" w:name="_Ref504972915"/>
+      <w:bookmarkStart w:id="50" w:name="_Toc505238431"/>
       <w:r>
         <w:t>Negative controls</w:t>
       </w:r>
-      <w:bookmarkEnd w:id="48"/>
       <w:bookmarkEnd w:id="49"/>
+      <w:bookmarkEnd w:id="50"/>
     </w:p>
     <w:tbl>
       <w:tblPr>
@@ -42993,15 +43257,15 @@
       <w:pPr>
         <w:pStyle w:val="Heading1"/>
       </w:pPr>
-      <w:bookmarkStart w:id="50" w:name="_Toc504973012"/>
+      <w:bookmarkStart w:id="51" w:name="_Toc505238432"/>
       <w:bookmarkEnd w:id="45"/>
       <w:r>
         <w:t>References</w:t>
       </w:r>
-      <w:bookmarkEnd w:id="50"/>
+      <w:bookmarkEnd w:id="51"/>
     </w:p>
-    <w:bookmarkStart w:id="51" w:name="_1pxezwc" w:colFirst="0" w:colLast="0"/>
-    <w:bookmarkEnd w:id="51"/>
+    <w:bookmarkStart w:id="52" w:name="_1pxezwc" w:colFirst="0" w:colLast="0"/>
+    <w:bookmarkEnd w:id="52"/>
     <w:p>
       <w:pPr>
         <w:pStyle w:val="EndNoteBibliography"/>
@@ -43017,7 +43281,7 @@
       <w:r>
         <w:fldChar w:fldCharType="separate"/>
       </w:r>
-      <w:bookmarkStart w:id="52" w:name="_ENREF_1"/>
+      <w:bookmarkStart w:id="53" w:name="_ENREF_1"/>
       <w:r>
         <w:t>1.</w:t>
       </w:r>
@@ -43043,7 +43307,7 @@
       <w:r>
         <w:t>(6): p. 1374-403.</w:t>
       </w:r>
-      <w:bookmarkEnd w:id="52"/>
+      <w:bookmarkEnd w:id="53"/>
     </w:p>
     <w:p>
       <w:pPr>
@@ -43051,7 +43315,7 @@
         <w:spacing w:after="0"/>
         <w:ind w:left="720" w:hanging="720"/>
       </w:pPr>
-      <w:bookmarkStart w:id="53" w:name="_ENREF_2"/>
+      <w:bookmarkStart w:id="54" w:name="_ENREF_2"/>
       <w:r>
         <w:t>2.</w:t>
       </w:r>
@@ -43077,7 +43341,7 @@
       <w:r>
         <w:t>(5): p. 277-300.</w:t>
       </w:r>
-      <w:bookmarkEnd w:id="53"/>
+      <w:bookmarkEnd w:id="54"/>
     </w:p>
     <w:p>
       <w:pPr>
@@ -43085,7 +43349,7 @@
         <w:spacing w:after="0"/>
         <w:ind w:left="720" w:hanging="720"/>
       </w:pPr>
-      <w:bookmarkStart w:id="54" w:name="_ENREF_3"/>
+      <w:bookmarkStart w:id="55" w:name="_ENREF_3"/>
       <w:r>
         <w:t>3.</w:t>
       </w:r>
@@ -43111,7 +43375,7 @@
       <w:r>
         <w:t>(11): p. 2334-42.</w:t>
       </w:r>
-      <w:bookmarkEnd w:id="54"/>
+      <w:bookmarkEnd w:id="55"/>
     </w:p>
     <w:p>
       <w:pPr>
@@ -43119,7 +43383,7 @@
         <w:spacing w:after="0"/>
         <w:ind w:left="720" w:hanging="720"/>
       </w:pPr>
-      <w:bookmarkStart w:id="55" w:name="_ENREF_4"/>
+      <w:bookmarkStart w:id="56" w:name="_ENREF_4"/>
       <w:r>
         <w:t>4.</w:t>
       </w:r>
@@ -43145,7 +43409,7 @@
       <w:r>
         <w:t>(19): p. 1458-68.</w:t>
       </w:r>
-      <w:bookmarkEnd w:id="55"/>
+      <w:bookmarkEnd w:id="56"/>
     </w:p>
     <w:p>
       <w:pPr>
@@ -43153,7 +43417,7 @@
         <w:spacing w:after="0"/>
         <w:ind w:left="720" w:hanging="720"/>
       </w:pPr>
-      <w:bookmarkStart w:id="56" w:name="_ENREF_5"/>
+      <w:bookmarkStart w:id="57" w:name="_ENREF_5"/>
       <w:r>
         <w:t>5.</w:t>
       </w:r>
@@ -43179,7 +43443,7 @@
       <w:r>
         <w:t>(11): p. 879-82.</w:t>
       </w:r>
-      <w:bookmarkEnd w:id="56"/>
+      <w:bookmarkEnd w:id="57"/>
     </w:p>
     <w:p>
       <w:pPr>
@@ -43187,7 +43451,7 @@
         <w:spacing w:after="0"/>
         <w:ind w:left="720" w:hanging="720"/>
       </w:pPr>
-      <w:bookmarkStart w:id="57" w:name="_ENREF_6"/>
+      <w:bookmarkStart w:id="58" w:name="_ENREF_6"/>
       <w:r>
         <w:t>6.</w:t>
       </w:r>
@@ -43213,7 +43477,7 @@
       <w:r>
         <w:t>(9768): p. 813-22.</w:t>
       </w:r>
-      <w:bookmarkEnd w:id="57"/>
+      <w:bookmarkEnd w:id="58"/>
     </w:p>
     <w:p>
       <w:pPr>
@@ -43221,7 +43485,7 @@
         <w:spacing w:after="0"/>
         <w:ind w:left="720" w:hanging="720"/>
       </w:pPr>
-      <w:bookmarkStart w:id="58" w:name="_ENREF_7"/>
+      <w:bookmarkStart w:id="59" w:name="_ENREF_7"/>
       <w:r>
         <w:t>7.</w:t>
       </w:r>
@@ -43254,7 +43518,7 @@
       <w:r>
         <w:t>(3): p. 611-617.</w:t>
       </w:r>
-      <w:bookmarkEnd w:id="58"/>
+      <w:bookmarkEnd w:id="59"/>
     </w:p>
     <w:p>
       <w:pPr>
@@ -43262,7 +43526,7 @@
         <w:spacing w:after="0"/>
         <w:ind w:left="720" w:hanging="720"/>
       </w:pPr>
-      <w:bookmarkStart w:id="59" w:name="_ENREF_8"/>
+      <w:bookmarkStart w:id="60" w:name="_ENREF_8"/>
       <w:r>
         <w:t>8.</w:t>
       </w:r>
@@ -43288,7 +43552,7 @@
       <w:r>
         <w:t>(8): p. 1063-9.</w:t>
       </w:r>
-      <w:bookmarkEnd w:id="59"/>
+      <w:bookmarkEnd w:id="60"/>
     </w:p>
     <w:p>
       <w:pPr>
@@ -43296,7 +43560,7 @@
         <w:spacing w:after="0"/>
         <w:ind w:left="720" w:hanging="720"/>
       </w:pPr>
-      <w:bookmarkStart w:id="60" w:name="_ENREF_9"/>
+      <w:bookmarkStart w:id="61" w:name="_ENREF_9"/>
       <w:r>
         <w:t>9.</w:t>
       </w:r>
@@ -43322,7 +43586,7 @@
       <w:r>
         <w:t>: p. S59-72.</w:t>
       </w:r>
-      <w:bookmarkEnd w:id="60"/>
+      <w:bookmarkEnd w:id="61"/>
     </w:p>
     <w:p>
       <w:pPr>
@@ -43330,7 +43594,7 @@
         <w:spacing w:after="0"/>
         <w:ind w:left="720" w:hanging="720"/>
       </w:pPr>
-      <w:bookmarkStart w:id="61" w:name="_ENREF_10"/>
+      <w:bookmarkStart w:id="62" w:name="_ENREF_10"/>
       <w:r>
         <w:t>10.</w:t>
       </w:r>
@@ -43356,7 +43620,7 @@
       <w:r>
         <w:t>: p. 72-81.</w:t>
       </w:r>
-      <w:bookmarkEnd w:id="61"/>
+      <w:bookmarkEnd w:id="62"/>
     </w:p>
     <w:p>
       <w:pPr>
@@ -43364,7 +43628,7 @@
         <w:spacing w:after="0"/>
         <w:ind w:left="720" w:hanging="720"/>
       </w:pPr>
-      <w:bookmarkStart w:id="62" w:name="_ENREF_11"/>
+      <w:bookmarkStart w:id="63" w:name="_ENREF_11"/>
       <w:r>
         <w:t>11.</w:t>
       </w:r>
@@ -43390,7 +43654,7 @@
       <w:r>
         <w:t>: p. 425-35.</w:t>
       </w:r>
-      <w:bookmarkEnd w:id="62"/>
+      <w:bookmarkEnd w:id="63"/>
     </w:p>
     <w:p>
       <w:pPr>
@@ -43398,7 +43662,7 @@
         <w:spacing w:after="0"/>
         <w:ind w:left="720" w:hanging="720"/>
       </w:pPr>
-      <w:bookmarkStart w:id="63" w:name="_ENREF_12"/>
+      <w:bookmarkStart w:id="64" w:name="_ENREF_12"/>
       <w:r>
         <w:t>12.</w:t>
       </w:r>
@@ -43424,7 +43688,7 @@
       <w:r>
         <w:t>(3): p. 294-301.</w:t>
       </w:r>
-      <w:bookmarkEnd w:id="63"/>
+      <w:bookmarkEnd w:id="64"/>
     </w:p>
     <w:p>
       <w:pPr>
@@ -43432,7 +43696,7 @@
         <w:spacing w:after="0"/>
         <w:ind w:left="720" w:hanging="720"/>
       </w:pPr>
-      <w:bookmarkStart w:id="64" w:name="_ENREF_13"/>
+      <w:bookmarkStart w:id="65" w:name="_ENREF_13"/>
       <w:r>
         <w:t>13.</w:t>
       </w:r>
@@ -43458,7 +43722,7 @@
       <w:r>
         <w:t>(6): p. 483-6.</w:t>
       </w:r>
-      <w:bookmarkEnd w:id="64"/>
+      <w:bookmarkEnd w:id="65"/>
     </w:p>
     <w:p>
       <w:pPr>
@@ -43466,7 +43730,7 @@
         <w:spacing w:after="0"/>
         <w:ind w:left="720" w:hanging="720"/>
       </w:pPr>
-      <w:bookmarkStart w:id="65" w:name="_ENREF_14"/>
+      <w:bookmarkStart w:id="66" w:name="_ENREF_14"/>
       <w:r>
         <w:t>14.</w:t>
       </w:r>
@@ -43492,7 +43756,7 @@
       <w:r>
         <w:t>: p. 160026.</w:t>
       </w:r>
-      <w:bookmarkEnd w:id="65"/>
+      <w:bookmarkEnd w:id="66"/>
     </w:p>
     <w:p>
       <w:pPr>
@@ -43500,7 +43764,7 @@
         <w:spacing w:after="0"/>
         <w:ind w:left="720" w:hanging="720"/>
       </w:pPr>
-      <w:bookmarkStart w:id="66" w:name="_ENREF_15"/>
+      <w:bookmarkStart w:id="67" w:name="_ENREF_15"/>
       <w:r>
         <w:t>15.</w:t>
       </w:r>
@@ -43526,14 +43790,14 @@
       <w:r>
         <w:t>.</w:t>
       </w:r>
-      <w:bookmarkEnd w:id="66"/>
+      <w:bookmarkEnd w:id="67"/>
     </w:p>
     <w:p>
       <w:pPr>
         <w:pStyle w:val="EndNoteBibliography"/>
         <w:ind w:left="720" w:hanging="720"/>
       </w:pPr>
-      <w:bookmarkStart w:id="67" w:name="_ENREF_16"/>
+      <w:bookmarkStart w:id="68" w:name="_ENREF_16"/>
       <w:r>
         <w:t>16.</w:t>
       </w:r>
@@ -43559,7 +43823,7 @@
       <w:r>
         <w:t>(2): p. 209-18.</w:t>
       </w:r>
-      <w:bookmarkEnd w:id="67"/>
+      <w:bookmarkEnd w:id="68"/>
     </w:p>
     <w:p>
       <w:r>
@@ -43646,7 +43910,7 @@
           <w:rPr>
             <w:noProof/>
           </w:rPr>
-          <w:t>30</w:t>
+          <w:t>3</w:t>
         </w:r>
         <w:r>
           <w:rPr>
@@ -48417,6 +48681,118 @@
     </w:lvl>
   </w:abstractNum>
   <w:abstractNum w:abstractNumId="35" w15:restartNumberingAfterBreak="0">
+    <w:nsid w:val="79BF5655"/>
+    <w:multiLevelType w:val="hybridMultilevel"/>
+    <w:tmpl w:val="963ADA8A"/>
+    <w:lvl w:ilvl="0" w:tplc="0A0CCF38">
+      <w:numFmt w:val="bullet"/>
+      <w:lvlText w:val="-"/>
+      <w:lvlJc w:val="left"/>
+      <w:pPr>
+        <w:ind w:left="720" w:hanging="360"/>
+      </w:pPr>
+      <w:rPr>
+        <w:rFonts w:ascii="Times New Roman" w:eastAsia="Times New Roman" w:hAnsi="Times New Roman" w:cs="Times New Roman" w:hint="default"/>
+      </w:rPr>
+    </w:lvl>
+    <w:lvl w:ilvl="1" w:tplc="04090003" w:tentative="1">
+      <w:start w:val="1"/>
+      <w:numFmt w:val="bullet"/>
+      <w:lvlText w:val="o"/>
+      <w:lvlJc w:val="left"/>
+      <w:pPr>
+        <w:ind w:left="1440" w:hanging="360"/>
+      </w:pPr>
+      <w:rPr>
+        <w:rFonts w:ascii="Courier New" w:hAnsi="Courier New" w:cs="Courier New" w:hint="default"/>
+      </w:rPr>
+    </w:lvl>
+    <w:lvl w:ilvl="2" w:tplc="04090005" w:tentative="1">
+      <w:start w:val="1"/>
+      <w:numFmt w:val="bullet"/>
+      <w:lvlText w:val=""/>
+      <w:lvlJc w:val="left"/>
+      <w:pPr>
+        <w:ind w:left="2160" w:hanging="360"/>
+      </w:pPr>
+      <w:rPr>
+        <w:rFonts w:ascii="Wingdings" w:hAnsi="Wingdings" w:hint="default"/>
+      </w:rPr>
+    </w:lvl>
+    <w:lvl w:ilvl="3" w:tplc="04090001" w:tentative="1">
+      <w:start w:val="1"/>
+      <w:numFmt w:val="bullet"/>
+      <w:lvlText w:val=""/>
+      <w:lvlJc w:val="left"/>
+      <w:pPr>
+        <w:ind w:left="2880" w:hanging="360"/>
+      </w:pPr>
+      <w:rPr>
+        <w:rFonts w:ascii="Symbol" w:hAnsi="Symbol" w:hint="default"/>
+      </w:rPr>
+    </w:lvl>
+    <w:lvl w:ilvl="4" w:tplc="04090003" w:tentative="1">
+      <w:start w:val="1"/>
+      <w:numFmt w:val="bullet"/>
+      <w:lvlText w:val="o"/>
+      <w:lvlJc w:val="left"/>
+      <w:pPr>
+        <w:ind w:left="3600" w:hanging="360"/>
+      </w:pPr>
+      <w:rPr>
+        <w:rFonts w:ascii="Courier New" w:hAnsi="Courier New" w:cs="Courier New" w:hint="default"/>
+      </w:rPr>
+    </w:lvl>
+    <w:lvl w:ilvl="5" w:tplc="04090005" w:tentative="1">
+      <w:start w:val="1"/>
+      <w:numFmt w:val="bullet"/>
+      <w:lvlText w:val=""/>
+      <w:lvlJc w:val="left"/>
+      <w:pPr>
+        <w:ind w:left="4320" w:hanging="360"/>
+      </w:pPr>
+      <w:rPr>
+        <w:rFonts w:ascii="Wingdings" w:hAnsi="Wingdings" w:hint="default"/>
+      </w:rPr>
+    </w:lvl>
+    <w:lvl w:ilvl="6" w:tplc="04090001" w:tentative="1">
+      <w:start w:val="1"/>
+      <w:numFmt w:val="bullet"/>
+      <w:lvlText w:val=""/>
+      <w:lvlJc w:val="left"/>
+      <w:pPr>
+        <w:ind w:left="5040" w:hanging="360"/>
+      </w:pPr>
+      <w:rPr>
+        <w:rFonts w:ascii="Symbol" w:hAnsi="Symbol" w:hint="default"/>
+      </w:rPr>
+    </w:lvl>
+    <w:lvl w:ilvl="7" w:tplc="04090003" w:tentative="1">
+      <w:start w:val="1"/>
+      <w:numFmt w:val="bullet"/>
+      <w:lvlText w:val="o"/>
+      <w:lvlJc w:val="left"/>
+      <w:pPr>
+        <w:ind w:left="5760" w:hanging="360"/>
+      </w:pPr>
+      <w:rPr>
+        <w:rFonts w:ascii="Courier New" w:hAnsi="Courier New" w:cs="Courier New" w:hint="default"/>
+      </w:rPr>
+    </w:lvl>
+    <w:lvl w:ilvl="8" w:tplc="04090005" w:tentative="1">
+      <w:start w:val="1"/>
+      <w:numFmt w:val="bullet"/>
+      <w:lvlText w:val=""/>
+      <w:lvlJc w:val="left"/>
+      <w:pPr>
+        <w:ind w:left="6480" w:hanging="360"/>
+      </w:pPr>
+      <w:rPr>
+        <w:rFonts w:ascii="Wingdings" w:hAnsi="Wingdings" w:hint="default"/>
+      </w:rPr>
+    </w:lvl>
+  </w:abstractNum>
+  <w:abstractNum w:abstractNumId="36" w15:restartNumberingAfterBreak="0">
     <w:nsid w:val="7EF266EC"/>
     <w:multiLevelType w:val="hybridMultilevel"/>
     <w:tmpl w:val="78F27330"/>
@@ -48563,7 +48939,7 @@
     <w:abstractNumId w:val="21"/>
   </w:num>
   <w:num w:numId="12">
-    <w:abstractNumId w:val="35"/>
+    <w:abstractNumId w:val="36"/>
   </w:num>
   <w:num w:numId="13">
     <w:abstractNumId w:val="19"/>
@@ -48795,6 +49171,9 @@
     <w:lvlOverride w:ilvl="8">
       <w:startOverride w:val="1"/>
     </w:lvlOverride>
+  </w:num>
+  <w:num w:numId="39">
+    <w:abstractNumId w:val="35"/>
   </w:num>
   <w:numIdMacAtCleanup w:val="34"/>
 </w:numbering>
@@ -50614,7 +50993,7 @@
 </file>
 
 <file path=customXml/itemProps1.xml><?xml version="1.0" encoding="utf-8"?>
-<ds:datastoreItem xmlns:ds="http://schemas.openxmlformats.org/officeDocument/2006/customXml" ds:itemID="{A45D2D7D-AED4-4F3F-9EAC-E845F634D7B1}">
+<ds:datastoreItem xmlns:ds="http://schemas.openxmlformats.org/officeDocument/2006/customXml" ds:itemID="{4D15A2F1-FF8A-4C28-A9D1-8103765D62A8}">
   <ds:schemaRefs>
     <ds:schemaRef ds:uri="http://schemas.openxmlformats.org/officeDocument/2006/bibliography"/>
   </ds:schemaRefs>

</xml_diff>